<commit_message>
Updated SRS dialog map and testcase
</commit_message>
<xml_diff>
--- a/Lab5/Software Requirements Specification (SRS).docx
+++ b/Lab5/Software Requirements Specification (SRS).docx
@@ -2329,13 +2329,7 @@
         <w:rPr>
           <w:sz w:val="28"/>
         </w:rPr>
-        <w:t>13</w:t>
-      </w:r>
-      <w:r>
-        <w:rPr>
-          <w:sz w:val="28"/>
-        </w:rPr>
-        <w:t>-19</w:t>
+        <w:t>13-19</w:t>
       </w:r>
     </w:p>
     <w:p>
@@ -8037,7 +8031,7 @@
             <v:path o:extrusionok="f" gradientshapeok="t" o:connecttype="rect"/>
             <o:lock v:ext="edit" aspectratio="t"/>
           </v:shapetype>
-          <v:shape id="_x0000_i1025" type="#_x0000_t75" style="width:484.5pt;height:3in">
+          <v:shape id="_x0000_i1025" type="#_x0000_t75" style="width:484.9pt;height:3in">
             <v:imagedata r:id="rId17" o:title="Use Case Diagram"/>
           </v:shape>
         </w:pict>
@@ -13478,7 +13472,7 @@
       </w:pPr>
       <w:r>
         <w:pict>
-          <v:shape id="_x0000_i1026" type="#_x0000_t75" style="width:481.5pt;height:226.5pt">
+          <v:shape id="_x0000_i1026" type="#_x0000_t75" style="width:481.1pt;height:226.35pt">
             <v:imagedata r:id="rId18" o:title="Boundary Class Diagram"/>
           </v:shape>
         </w:pict>
@@ -13511,7 +13505,7 @@
       </w:pPr>
       <w:r>
         <w:pict>
-          <v:shape id="_x0000_i1027" type="#_x0000_t75" style="width:481.5pt;height:615pt">
+          <v:shape id="_x0000_i1027" type="#_x0000_t75" style="width:481.1pt;height:615.25pt">
             <v:imagedata r:id="rId19" o:title="Entity Class Diagram"/>
           </v:shape>
         </w:pict>
@@ -13534,22 +13528,7 @@
         </w:pict>
       </w:r>
       <w:r>
-        <w:t>B-5</w:t>
-      </w:r>
-      <w:r>
-        <w:t xml:space="preserve"> (</w:t>
-      </w:r>
-      <w:r>
-        <w:t xml:space="preserve">Sequence </w:t>
-      </w:r>
-      <w:r>
-        <w:t>Diagram</w:t>
-      </w:r>
-      <w:r>
-        <w:t>s</w:t>
-      </w:r>
-      <w:r>
-        <w:t>)</w:t>
+        <w:t>B-5 (Sequence Diagrams)</w:t>
       </w:r>
     </w:p>
     <w:p>
@@ -13651,7 +13630,7 @@
           <w:i/>
         </w:rPr>
         <w:pict>
-          <v:shape id="_x0000_i1028" type="#_x0000_t75" style="width:481.5pt;height:597pt">
+          <v:shape id="_x0000_i1028" type="#_x0000_t75" style="width:481.65pt;height:597.25pt">
             <v:imagedata r:id="rId23" o:title="Sequence Diagram (Give Clinic Review)"/>
           </v:shape>
         </w:pict>
@@ -13677,7 +13656,7 @@
         <w:lastRenderedPageBreak/>
         <w:pict>
           <v:shape id="_x0000_s1035" type="#_x0000_t75" style="position:absolute;margin-left:.2pt;margin-top:.75pt;width:482pt;height:438pt;z-index:-251642880;mso-position-horizontal-relative:text;mso-position-vertical-relative:text;mso-width-relative:page;mso-height-relative:page" wrapcoords="-34 0 -34 21563 21600 21563 21600 0 -34 0">
-            <v:imagedata r:id="rId24" o:title="Sequence Diagram (Call Clinic Tel.)"/>
+            <v:imagedata r:id="rId24" o:title="Sequence Diagram (Call Clinic Tel"/>
             <w10:wrap type="square"/>
           </v:shape>
         </w:pict>
@@ -13703,35 +13682,25 @@
         <w:pStyle w:val="TOCEntry"/>
       </w:pPr>
       <w:r>
-        <w:rPr>
-          <w:noProof/>
-        </w:rPr>
         <w:lastRenderedPageBreak/>
+        <w:t>B-6 (Dialog Map)</w:t>
+      </w:r>
+    </w:p>
+    <w:p>
+      <w:pPr>
+        <w:pStyle w:val="TOCEntry"/>
+      </w:pPr>
+      <w:r>
+        <w:rPr>
+          <w:noProof/>
+        </w:rPr>
         <w:pict>
-          <v:shape id="_x0000_s1037" type="#_x0000_t75" style="position:absolute;margin-left:.2pt;margin-top:26.05pt;width:482pt;height:403.95pt;z-index:251675648;mso-position-horizontal:absolute;mso-position-horizontal-relative:text;mso-position-vertical:absolute;mso-position-vertical-relative:text;mso-width-relative:page;mso-height-relative:page">
+          <v:shape id="_x0000_s1043" type="#_x0000_t75" style="position:absolute;margin-left:1.2pt;margin-top:12.35pt;width:481.5pt;height:349.5pt;z-index:251682816;mso-position-horizontal-relative:text;mso-position-vertical-relative:text;mso-width-relative:page;mso-height-relative:page">
             <v:imagedata r:id="rId25" o:title="Dialog Map"/>
             <w10:wrap type="square"/>
           </v:shape>
         </w:pict>
       </w:r>
-      <w:r>
-        <w:t>B-6</w:t>
-      </w:r>
-      <w:r>
-        <w:t xml:space="preserve"> (</w:t>
-      </w:r>
-      <w:r>
-        <w:t>Dialog</w:t>
-      </w:r>
-      <w:r>
-        <w:t xml:space="preserve"> </w:t>
-      </w:r>
-      <w:r>
-        <w:t>Map</w:t>
-      </w:r>
-      <w:r>
-        <w:t>)</w:t>
-      </w:r>
     </w:p>
     <w:p>
       <w:pPr>
@@ -13774,16 +13743,7 @@
       </w:pPr>
       <w:r>
         <w:lastRenderedPageBreak/>
-        <w:t>B-7</w:t>
-      </w:r>
-      <w:r>
-        <w:t xml:space="preserve"> (</w:t>
-      </w:r>
-      <w:r>
-        <w:t>System Architecture</w:t>
-      </w:r>
-      <w:r>
-        <w:t>)</w:t>
+        <w:t>B-7 (System Architecture)</w:t>
       </w:r>
     </w:p>
     <w:p>
@@ -13792,7 +13752,7 @@
       </w:pPr>
       <w:r>
         <w:pict>
-          <v:shape id="_x0000_i1029" type="#_x0000_t75" style="width:481.5pt;height:340.5pt">
+          <v:shape id="_x0000_i1029" type="#_x0000_t75" style="width:482.2pt;height:340.35pt">
             <v:imagedata r:id="rId26" o:title="System Architecture Diagram (Layered Approach)"/>
           </v:shape>
         </w:pict>
@@ -13844,16 +13804,7 @@
       </w:pPr>
       <w:r>
         <w:lastRenderedPageBreak/>
-        <w:t>B-8</w:t>
-      </w:r>
-      <w:r>
-        <w:t xml:space="preserve"> (</w:t>
-      </w:r>
-      <w:r>
-        <w:t>Black Box Testing</w:t>
-      </w:r>
-      <w:r>
-        <w:t>)</w:t>
+        <w:t>B-8 (Black Box Testing)</w:t>
       </w:r>
     </w:p>
     <w:p>
@@ -14311,6 +14262,7 @@
           <w:noProof/>
           <w:sz w:val="24"/>
           <w:szCs w:val="24"/>
+          <w:lang w:eastAsia="zh-CN"/>
         </w:rPr>
         <w:drawing>
           <wp:anchor distT="0" distB="0" distL="114300" distR="114300" simplePos="0" relativeHeight="251676672" behindDoc="0" locked="0" layoutInCell="1" allowOverlap="1" wp14:anchorId="64F32F65" wp14:editId="606E26C2">
@@ -14390,16 +14342,7 @@
       </w:pPr>
       <w:r>
         <w:lastRenderedPageBreak/>
-        <w:t>B-9</w:t>
-      </w:r>
-      <w:r>
-        <w:t xml:space="preserve"> (</w:t>
-      </w:r>
-      <w:r>
-        <w:t>White</w:t>
-      </w:r>
-      <w:r>
-        <w:t xml:space="preserve"> Box Testing)</w:t>
+        <w:t>B-9 (White Box Testing)</w:t>
       </w:r>
     </w:p>
     <w:p>
@@ -14501,6 +14444,7 @@
           <w:b/>
           <w:noProof/>
           <w:szCs w:val="24"/>
+          <w:lang w:eastAsia="zh-CN"/>
         </w:rPr>
         <w:drawing>
           <wp:anchor distT="0" distB="0" distL="114300" distR="114300" simplePos="0" relativeHeight="251678720" behindDoc="0" locked="0" layoutInCell="1" allowOverlap="1" wp14:anchorId="2FAB3E3E" wp14:editId="577F8E1D">
@@ -14943,8 +14887,6 @@
         </w:rPr>
         <w:t xml:space="preserve">Search Clinic </w:t>
       </w:r>
-      <w:bookmarkStart w:id="53" w:name="_GoBack"/>
-      <w:bookmarkEnd w:id="53"/>
       <w:r>
         <w:rPr>
           <w:rFonts w:ascii="Arial" w:hAnsi="Arial" w:cs="Arial"/>
@@ -15070,6 +15012,7 @@
           <w:b/>
           <w:noProof/>
           <w:szCs w:val="24"/>
+          <w:lang w:eastAsia="zh-CN"/>
         </w:rPr>
         <w:drawing>
           <wp:anchor distT="0" distB="0" distL="114300" distR="114300" simplePos="0" relativeHeight="251680768" behindDoc="0" locked="0" layoutInCell="1" allowOverlap="1" wp14:anchorId="2530DCDE" wp14:editId="5E95F9DA">
@@ -15179,73 +15122,52 @@
           <w:rFonts w:ascii="Arial" w:hAnsi="Arial" w:cs="Arial"/>
           <w:szCs w:val="24"/>
         </w:rPr>
-        <w:t>b) 1</w:t>
-      </w:r>
-      <w:r>
+        <w:t>b) 1, 2, 3</w:t>
+      </w:r>
+    </w:p>
+    <w:p>
+      <w:pPr>
         <w:rPr>
           <w:rFonts w:ascii="Arial" w:hAnsi="Arial" w:cs="Arial"/>
           <w:szCs w:val="24"/>
         </w:rPr>
-        <w:t>, 2, 3</w:t>
-      </w:r>
-    </w:p>
-    <w:p>
-      <w:pPr>
+      </w:pPr>
+      <w:r>
         <w:rPr>
           <w:rFonts w:ascii="Arial" w:hAnsi="Arial" w:cs="Arial"/>
           <w:szCs w:val="24"/>
         </w:rPr>
-      </w:pPr>
-      <w:r>
+        <w:t>c) 1,2,4,3</w:t>
+      </w:r>
+    </w:p>
+    <w:p>
+      <w:pPr>
         <w:rPr>
           <w:rFonts w:ascii="Arial" w:hAnsi="Arial" w:cs="Arial"/>
           <w:szCs w:val="24"/>
         </w:rPr>
-        <w:t>c) 1,2,4,3</w:t>
-      </w:r>
-    </w:p>
-    <w:p>
-      <w:pPr>
+      </w:pPr>
+      <w:r>
         <w:rPr>
           <w:rFonts w:ascii="Arial" w:hAnsi="Arial" w:cs="Arial"/>
           <w:szCs w:val="24"/>
         </w:rPr>
-      </w:pPr>
-      <w:r>
+        <w:t>d) 1, 2, 4,5,6,7,10,6,11,3</w:t>
+      </w:r>
+    </w:p>
+    <w:p>
+      <w:pPr>
         <w:rPr>
           <w:rFonts w:ascii="Arial" w:hAnsi="Arial" w:cs="Arial"/>
           <w:szCs w:val="24"/>
         </w:rPr>
-        <w:t>d) 1</w:t>
-      </w:r>
+      </w:pPr>
       <w:r>
         <w:rPr>
           <w:rFonts w:ascii="Arial" w:hAnsi="Arial" w:cs="Arial"/>
           <w:szCs w:val="24"/>
         </w:rPr>
-        <w:t>, 2, 4,5,6,7,10,6,11,3</w:t>
-      </w:r>
-    </w:p>
-    <w:p>
-      <w:pPr>
-        <w:rPr>
-          <w:rFonts w:ascii="Arial" w:hAnsi="Arial" w:cs="Arial"/>
-          <w:szCs w:val="24"/>
-        </w:rPr>
-      </w:pPr>
-      <w:r>
-        <w:rPr>
-          <w:rFonts w:ascii="Arial" w:hAnsi="Arial" w:cs="Arial"/>
-          <w:szCs w:val="24"/>
-        </w:rPr>
-        <w:t>e)  1</w:t>
-      </w:r>
-      <w:r>
-        <w:rPr>
-          <w:rFonts w:ascii="Arial" w:hAnsi="Arial" w:cs="Arial"/>
-          <w:szCs w:val="24"/>
-        </w:rPr>
-        <w:t>, 2, 4,5,6,8,10,6,11,3</w:t>
+        <w:t>e)  1, 2, 4,5,6,8,10,6,11,3</w:t>
       </w:r>
     </w:p>
     <w:p>
@@ -15468,13 +15390,15 @@
         </w:rPr>
         <w:t>b) 1</w:t>
       </w:r>
+      <w:proofErr w:type="gramStart"/>
       <w:r>
         <w:rPr>
           <w:rFonts w:ascii="Arial" w:hAnsi="Arial" w:cs="Arial"/>
           <w:szCs w:val="24"/>
         </w:rPr>
-        <w:t>, 2, 3</w:t>
-      </w:r>
+        <w:t>,2,3</w:t>
+      </w:r>
+      <w:proofErr w:type="gramEnd"/>
     </w:p>
     <w:p>
       <w:pPr>
@@ -15503,14 +15427,7 @@
           <w:rFonts w:ascii="Arial" w:hAnsi="Arial" w:cs="Arial"/>
           <w:szCs w:val="24"/>
         </w:rPr>
-        <w:t>d) 1</w:t>
-      </w:r>
-      <w:r>
-        <w:rPr>
-          <w:rFonts w:ascii="Arial" w:hAnsi="Arial" w:cs="Arial"/>
-          <w:szCs w:val="24"/>
-        </w:rPr>
-        <w:t>, 2, 4, 5, 6, 7, 10</w:t>
+        <w:t>d) 1,2,4,5,</w:t>
       </w:r>
       <w:r>
         <w:rPr>
@@ -15519,36 +15436,48 @@
           <w:szCs w:val="24"/>
           <w:u w:val="single" w:color="FF0000"/>
         </w:rPr>
-        <w:t>*</w:t>
-      </w:r>
-      <w:r>
-        <w:rPr>
-          <w:rFonts w:ascii="Arial" w:hAnsi="Arial" w:cs="Arial"/>
+        <w:t>6,7,1</w:t>
+      </w:r>
+      <w:bookmarkStart w:id="53" w:name="_GoBack"/>
+      <w:bookmarkEnd w:id="53"/>
+      <w:r>
+        <w:rPr>
+          <w:rFonts w:ascii="Arial" w:hAnsi="Arial" w:cs="Arial"/>
+          <w:color w:val="FF0000"/>
           <w:szCs w:val="24"/>
-        </w:rPr>
-        <w:t>, 6,11,3</w:t>
-      </w:r>
-    </w:p>
-    <w:p>
-      <w:pPr>
+          <w:u w:val="single" w:color="FF0000"/>
+        </w:rPr>
+        <w:t>0*</w:t>
+      </w:r>
+      <w:r>
         <w:rPr>
           <w:rFonts w:ascii="Arial" w:hAnsi="Arial" w:cs="Arial"/>
           <w:szCs w:val="24"/>
         </w:rPr>
-      </w:pPr>
-      <w:r>
+        <w:t>,6,11,3</w:t>
+      </w:r>
+    </w:p>
+    <w:p>
+      <w:pPr>
         <w:rPr>
           <w:rFonts w:ascii="Arial" w:hAnsi="Arial" w:cs="Arial"/>
           <w:szCs w:val="24"/>
         </w:rPr>
+      </w:pPr>
+      <w:r>
+        <w:rPr>
+          <w:rFonts w:ascii="Arial" w:hAnsi="Arial" w:cs="Arial"/>
+          <w:szCs w:val="24"/>
+        </w:rPr>
         <w:t>e) 1</w:t>
       </w:r>
+      <w:proofErr w:type="gramStart"/>
       <w:r>
         <w:rPr>
           <w:rFonts w:ascii="Arial" w:hAnsi="Arial" w:cs="Arial"/>
           <w:szCs w:val="24"/>
         </w:rPr>
-        <w:t>, 2, 4, 5, 6, 8, 10</w:t>
+        <w:t>,2,4,5,</w:t>
       </w:r>
       <w:r>
         <w:rPr>
@@ -15557,6 +15486,16 @@
           <w:szCs w:val="24"/>
           <w:u w:val="single"/>
         </w:rPr>
+        <w:t>6,8,10</w:t>
+      </w:r>
+      <w:proofErr w:type="gramEnd"/>
+      <w:r>
+        <w:rPr>
+          <w:rFonts w:ascii="Arial" w:hAnsi="Arial" w:cs="Arial"/>
+          <w:color w:val="FF0000"/>
+          <w:szCs w:val="24"/>
+          <w:u w:val="single"/>
+        </w:rPr>
         <w:t>*</w:t>
       </w:r>
       <w:r>
@@ -15564,7 +15503,7 @@
           <w:rFonts w:ascii="Arial" w:hAnsi="Arial" w:cs="Arial"/>
           <w:szCs w:val="24"/>
         </w:rPr>
-        <w:t>, 6,11,3</w:t>
+        <w:t>,6,11,3</w:t>
       </w:r>
     </w:p>
     <w:p>
@@ -15895,7 +15834,7 @@
       <w:rPr>
         <w:noProof/>
       </w:rPr>
-      <w:t>23</w:t>
+      <w:t>28</w:t>
     </w:r>
     <w:r>
       <w:fldChar w:fldCharType="end"/>

</xml_diff>

<commit_message>
Updated SRS user classes and operating environment
</commit_message>
<xml_diff>
--- a/Lab5/Software Requirements Specification (SRS).docx
+++ b/Lab5/Software Requirements Specification (SRS).docx
@@ -1,11 +1,12 @@
 
 <file path=word/document.xml><?xml version="1.0" encoding="utf-8"?>
-<w:document xmlns:wpc="http://schemas.microsoft.com/office/word/2010/wordprocessingCanvas" xmlns:mc="http://schemas.openxmlformats.org/markup-compatibility/2006" xmlns:o="urn:schemas-microsoft-com:office:office" xmlns:r="http://schemas.openxmlformats.org/officeDocument/2006/relationships" xmlns:m="http://schemas.openxmlformats.org/officeDocument/2006/math" xmlns:v="urn:schemas-microsoft-com:vml" xmlns:wp14="http://schemas.microsoft.com/office/word/2010/wordprocessingDrawing" xmlns:wp="http://schemas.openxmlformats.org/drawingml/2006/wordprocessingDrawing" xmlns:w10="urn:schemas-microsoft-com:office:word" xmlns:w="http://schemas.openxmlformats.org/wordprocessingml/2006/main" xmlns:w14="http://schemas.microsoft.com/office/word/2010/wordml" xmlns:w15="http://schemas.microsoft.com/office/word/2012/wordml" xmlns:wpg="http://schemas.microsoft.com/office/word/2010/wordprocessingGroup" xmlns:wpi="http://schemas.microsoft.com/office/word/2010/wordprocessingInk" xmlns:wne="http://schemas.microsoft.com/office/word/2006/wordml" xmlns:wps="http://schemas.microsoft.com/office/word/2010/wordprocessingShape" mc:Ignorable="w14 w15 wp14">
+<w:document xmlns:wpc="http://schemas.microsoft.com/office/word/2010/wordprocessingCanvas" xmlns:cx="http://schemas.microsoft.com/office/drawing/2014/chartex" xmlns:cx1="http://schemas.microsoft.com/office/drawing/2015/9/8/chartex" xmlns:cx2="http://schemas.microsoft.com/office/drawing/2015/10/21/chartex" xmlns:cx3="http://schemas.microsoft.com/office/drawing/2016/5/9/chartex" xmlns:cx4="http://schemas.microsoft.com/office/drawing/2016/5/10/chartex" xmlns:cx5="http://schemas.microsoft.com/office/drawing/2016/5/11/chartex" xmlns:cx6="http://schemas.microsoft.com/office/drawing/2016/5/12/chartex" xmlns:cx7="http://schemas.microsoft.com/office/drawing/2016/5/13/chartex" xmlns:cx8="http://schemas.microsoft.com/office/drawing/2016/5/14/chartex" xmlns:mc="http://schemas.openxmlformats.org/markup-compatibility/2006" xmlns:aink="http://schemas.microsoft.com/office/drawing/2016/ink" xmlns:am3d="http://schemas.microsoft.com/office/drawing/2017/model3d" xmlns:o="urn:schemas-microsoft-com:office:office" xmlns:r="http://schemas.openxmlformats.org/officeDocument/2006/relationships" xmlns:m="http://schemas.openxmlformats.org/officeDocument/2006/math" xmlns:v="urn:schemas-microsoft-com:vml" xmlns:wp14="http://schemas.microsoft.com/office/word/2010/wordprocessingDrawing" xmlns:wp="http://schemas.openxmlformats.org/drawingml/2006/wordprocessingDrawing" xmlns:w10="urn:schemas-microsoft-com:office:word" xmlns:w="http://schemas.openxmlformats.org/wordprocessingml/2006/main" xmlns:w14="http://schemas.microsoft.com/office/word/2010/wordml" xmlns:w15="http://schemas.microsoft.com/office/word/2012/wordml" xmlns:w16cid="http://schemas.microsoft.com/office/word/2016/wordml/cid" xmlns:w16se="http://schemas.microsoft.com/office/word/2015/wordml/symex" xmlns:wpg="http://schemas.microsoft.com/office/word/2010/wordprocessingGroup" xmlns:wpi="http://schemas.microsoft.com/office/word/2010/wordprocessingInk" xmlns:wne="http://schemas.microsoft.com/office/word/2006/wordml" xmlns:wps="http://schemas.microsoft.com/office/word/2010/wordprocessingShape" mc:Ignorable="w14 w15 w16se w16cid wp14">
   <w:body>
     <w:p>
       <w:pPr>
         <w:pStyle w:val="line"/>
       </w:pPr>
+      <w:bookmarkStart w:id="0" w:name="_GoBack"/>
     </w:p>
     <w:p>
       <w:pPr>
@@ -23,14 +24,12 @@
           <w:sz w:val="40"/>
         </w:rPr>
       </w:pPr>
-      <w:proofErr w:type="gramStart"/>
       <w:r>
         <w:rPr>
           <w:sz w:val="40"/>
         </w:rPr>
         <w:t>for</w:t>
       </w:r>
-      <w:proofErr w:type="gramEnd"/>
     </w:p>
     <w:p>
       <w:pPr>
@@ -76,12 +75,10 @@
         <w:t>&lt;</w:t>
       </w:r>
       <w:proofErr w:type="spellStart"/>
-      <w:proofErr w:type="gramStart"/>
       <w:r>
         <w:t>theboys</w:t>
       </w:r>
       <w:proofErr w:type="spellEnd"/>
-      <w:proofErr w:type="gramEnd"/>
       <w:r>
         <w:t>&gt;</w:t>
       </w:r>
@@ -116,22 +113,22 @@
       <w:pPr>
         <w:pStyle w:val="TOCEntry"/>
       </w:pPr>
-      <w:bookmarkStart w:id="0" w:name="_Toc344877432"/>
-      <w:bookmarkStart w:id="1" w:name="_Toc344879822"/>
-      <w:bookmarkStart w:id="2" w:name="_Toc346508722"/>
-      <w:bookmarkStart w:id="3" w:name="_Toc346508952"/>
-      <w:bookmarkStart w:id="4" w:name="_Toc346509227"/>
-      <w:bookmarkStart w:id="5" w:name="_Toc441230970"/>
-      <w:bookmarkEnd w:id="0"/>
+      <w:bookmarkStart w:id="1" w:name="_Toc344877432"/>
+      <w:bookmarkStart w:id="2" w:name="_Toc344879822"/>
+      <w:bookmarkStart w:id="3" w:name="_Toc346508722"/>
+      <w:bookmarkStart w:id="4" w:name="_Toc346508952"/>
+      <w:bookmarkStart w:id="5" w:name="_Toc346509227"/>
+      <w:bookmarkStart w:id="6" w:name="_Toc441230970"/>
       <w:bookmarkEnd w:id="1"/>
       <w:bookmarkEnd w:id="2"/>
       <w:bookmarkEnd w:id="3"/>
       <w:bookmarkEnd w:id="4"/>
+      <w:bookmarkEnd w:id="5"/>
       <w:r>
         <w:lastRenderedPageBreak/>
         <w:t>Table of Contents</w:t>
       </w:r>
-      <w:bookmarkEnd w:id="5"/>
+      <w:bookmarkEnd w:id="6"/>
     </w:p>
     <w:p>
       <w:pPr>
@@ -2641,11 +2638,11 @@
       <w:pPr>
         <w:pStyle w:val="TOCEntry"/>
       </w:pPr>
-      <w:bookmarkStart w:id="6" w:name="_Toc441230971"/>
+      <w:bookmarkStart w:id="7" w:name="_Toc441230971"/>
       <w:r>
         <w:t>Revision History</w:t>
       </w:r>
-      <w:bookmarkEnd w:id="6"/>
+      <w:bookmarkEnd w:id="7"/>
     </w:p>
     <w:tbl>
       <w:tblPr>
@@ -2919,27 +2916,27 @@
         <w:pStyle w:val="Heading1"/>
         <w:spacing w:line="276" w:lineRule="auto"/>
       </w:pPr>
-      <w:bookmarkStart w:id="7" w:name="_Toc439994665"/>
-      <w:bookmarkStart w:id="8" w:name="_Toc441230972"/>
+      <w:bookmarkStart w:id="8" w:name="_Toc439994665"/>
+      <w:bookmarkStart w:id="9" w:name="_Toc441230972"/>
       <w:r>
         <w:lastRenderedPageBreak/>
         <w:t>Introduction</w:t>
       </w:r>
-      <w:bookmarkEnd w:id="7"/>
       <w:bookmarkEnd w:id="8"/>
+      <w:bookmarkEnd w:id="9"/>
     </w:p>
     <w:p>
       <w:pPr>
         <w:pStyle w:val="Heading2"/>
         <w:spacing w:line="276" w:lineRule="auto"/>
       </w:pPr>
-      <w:bookmarkStart w:id="9" w:name="_Toc439994667"/>
-      <w:bookmarkStart w:id="10" w:name="_Toc441230973"/>
+      <w:bookmarkStart w:id="10" w:name="_Toc439994667"/>
+      <w:bookmarkStart w:id="11" w:name="_Toc441230973"/>
       <w:r>
         <w:t>Purpose</w:t>
       </w:r>
-      <w:bookmarkEnd w:id="9"/>
       <w:bookmarkEnd w:id="10"/>
+      <w:bookmarkEnd w:id="11"/>
       <w:r>
         <w:t xml:space="preserve"> </w:t>
       </w:r>
@@ -3036,13 +3033,13 @@
         <w:pStyle w:val="Heading2"/>
         <w:spacing w:line="276" w:lineRule="auto"/>
       </w:pPr>
-      <w:bookmarkStart w:id="11" w:name="_Toc439994669"/>
-      <w:bookmarkStart w:id="12" w:name="_Toc441230975"/>
+      <w:bookmarkStart w:id="12" w:name="_Toc439994669"/>
+      <w:bookmarkStart w:id="13" w:name="_Toc441230975"/>
       <w:r>
         <w:t>Intended Audience and Reading Suggestions</w:t>
       </w:r>
-      <w:bookmarkEnd w:id="11"/>
       <w:bookmarkEnd w:id="12"/>
+      <w:bookmarkEnd w:id="13"/>
     </w:p>
     <w:p>
       <w:pPr>
@@ -3115,13 +3112,13 @@
         <w:pStyle w:val="Heading2"/>
         <w:spacing w:line="276" w:lineRule="auto"/>
       </w:pPr>
-      <w:bookmarkStart w:id="13" w:name="_Toc439994670"/>
-      <w:bookmarkStart w:id="14" w:name="_Toc441230976"/>
+      <w:bookmarkStart w:id="14" w:name="_Toc439994670"/>
+      <w:bookmarkStart w:id="15" w:name="_Toc441230976"/>
       <w:r>
         <w:t>Product Scope</w:t>
       </w:r>
-      <w:bookmarkEnd w:id="13"/>
       <w:bookmarkEnd w:id="14"/>
+      <w:bookmarkEnd w:id="15"/>
     </w:p>
     <w:p>
       <w:pPr>
@@ -3178,15 +3175,15 @@
         <w:pStyle w:val="Heading2"/>
         <w:spacing w:line="276" w:lineRule="auto"/>
       </w:pPr>
-      <w:bookmarkStart w:id="15" w:name="_Toc439994672"/>
-      <w:bookmarkStart w:id="16" w:name="_Toc441230977"/>
+      <w:bookmarkStart w:id="16" w:name="_Toc439994672"/>
+      <w:bookmarkStart w:id="17" w:name="_Toc441230977"/>
       <w:r>
         <w:t>References</w:t>
       </w:r>
-      <w:bookmarkStart w:id="17" w:name="_Toc439994673"/>
-      <w:bookmarkStart w:id="18" w:name="_Toc441230978"/>
-      <w:bookmarkEnd w:id="15"/>
+      <w:bookmarkStart w:id="18" w:name="_Toc439994673"/>
+      <w:bookmarkStart w:id="19" w:name="_Toc441230978"/>
       <w:bookmarkEnd w:id="16"/>
+      <w:bookmarkEnd w:id="17"/>
     </w:p>
     <w:p>
       <w:pPr>
@@ -3250,21 +3247,21 @@
         <w:lastRenderedPageBreak/>
         <w:t>Overall Description</w:t>
       </w:r>
-      <w:bookmarkEnd w:id="17"/>
       <w:bookmarkEnd w:id="18"/>
+      <w:bookmarkEnd w:id="19"/>
     </w:p>
     <w:p>
       <w:pPr>
         <w:pStyle w:val="Heading2"/>
         <w:spacing w:line="276" w:lineRule="auto"/>
       </w:pPr>
-      <w:bookmarkStart w:id="19" w:name="_Toc439994674"/>
-      <w:bookmarkStart w:id="20" w:name="_Toc441230979"/>
+      <w:bookmarkStart w:id="20" w:name="_Toc439994674"/>
+      <w:bookmarkStart w:id="21" w:name="_Toc441230979"/>
       <w:r>
         <w:t>Product Perspective</w:t>
       </w:r>
-      <w:bookmarkEnd w:id="19"/>
       <w:bookmarkEnd w:id="20"/>
+      <w:bookmarkEnd w:id="21"/>
     </w:p>
     <w:p>
       <w:pPr>
@@ -3288,13 +3285,13 @@
         <w:pStyle w:val="Heading2"/>
         <w:spacing w:line="276" w:lineRule="auto"/>
       </w:pPr>
-      <w:bookmarkStart w:id="21" w:name="_Toc439994675"/>
-      <w:bookmarkStart w:id="22" w:name="_Toc441230980"/>
+      <w:bookmarkStart w:id="22" w:name="_Toc439994675"/>
+      <w:bookmarkStart w:id="23" w:name="_Toc441230980"/>
       <w:r>
         <w:t>Product Functions</w:t>
       </w:r>
-      <w:bookmarkEnd w:id="21"/>
       <w:bookmarkEnd w:id="22"/>
+      <w:bookmarkEnd w:id="23"/>
     </w:p>
     <w:p>
       <w:pPr>
@@ -3551,13 +3548,13 @@
         <w:pStyle w:val="Heading2"/>
         <w:spacing w:line="276" w:lineRule="auto"/>
       </w:pPr>
-      <w:bookmarkStart w:id="23" w:name="_Toc439994676"/>
-      <w:bookmarkStart w:id="24" w:name="_Toc441230981"/>
+      <w:bookmarkStart w:id="24" w:name="_Toc439994676"/>
+      <w:bookmarkStart w:id="25" w:name="_Toc441230981"/>
       <w:r>
         <w:t>User Classes and Characteristics</w:t>
       </w:r>
-      <w:bookmarkEnd w:id="23"/>
       <w:bookmarkEnd w:id="24"/>
+      <w:bookmarkEnd w:id="25"/>
     </w:p>
     <w:p>
       <w:pPr>
@@ -3666,7 +3663,50 @@
           <w:i w:val="0"/>
           <w:sz w:val="24"/>
         </w:rPr>
-        <w:t xml:space="preserve"> – This class of users know the application very well. Will be using the search function and navigational features very comfortably. These users are also the main contributor of reviews and ratings.</w:t>
+        <w:t xml:space="preserve"> – This class of users</w:t>
+      </w:r>
+      <w:ins w:id="26" w:author="user" w:date="2019-11-13T14:03:00Z">
+        <w:r>
+          <w:rPr>
+            <w:i w:val="0"/>
+            <w:sz w:val="24"/>
+          </w:rPr>
+          <w:t xml:space="preserve"> are generally tech-sa</w:t>
+        </w:r>
+      </w:ins>
+      <w:ins w:id="27" w:author="user" w:date="2019-11-13T14:05:00Z">
+        <w:r>
+          <w:rPr>
+            <w:i w:val="0"/>
+            <w:sz w:val="24"/>
+          </w:rPr>
+          <w:t>v</w:t>
+        </w:r>
+      </w:ins>
+      <w:ins w:id="28" w:author="user" w:date="2019-11-13T14:03:00Z">
+        <w:r>
+          <w:rPr>
+            <w:i w:val="0"/>
+            <w:sz w:val="24"/>
+          </w:rPr>
+          <w:t>vy</w:t>
+        </w:r>
+      </w:ins>
+      <w:ins w:id="29" w:author="user" w:date="2019-11-13T14:04:00Z">
+        <w:r>
+          <w:rPr>
+            <w:i w:val="0"/>
+            <w:sz w:val="24"/>
+          </w:rPr>
+          <w:t xml:space="preserve"> and</w:t>
+        </w:r>
+      </w:ins>
+      <w:r>
+        <w:rPr>
+          <w:i w:val="0"/>
+          <w:sz w:val="24"/>
+        </w:rPr>
+        <w:t xml:space="preserve"> know the application very well. Will be using the search function and navigational features very comfortably. These users are also the main contributor of reviews and ratings.</w:t>
       </w:r>
     </w:p>
     <w:p>
@@ -3674,6 +3714,7 @@
         <w:pStyle w:val="template"/>
         <w:spacing w:line="276" w:lineRule="auto"/>
         <w:rPr>
+          <w:ins w:id="30" w:author="user" w:date="2019-11-13T14:08:00Z"/>
           <w:i w:val="0"/>
           <w:sz w:val="24"/>
         </w:rPr>
@@ -3684,19 +3725,155 @@
         <w:pStyle w:val="template"/>
         <w:spacing w:line="276" w:lineRule="auto"/>
         <w:rPr>
+          <w:ins w:id="31" w:author="user" w:date="2019-11-13T14:27:00Z"/>
           <w:i w:val="0"/>
           <w:sz w:val="24"/>
         </w:rPr>
       </w:pPr>
-      <w:r>
+      <w:ins w:id="32" w:author="user" w:date="2019-11-13T14:08:00Z">
+        <w:r>
+          <w:rPr>
+            <w:i w:val="0"/>
+            <w:sz w:val="24"/>
+            <w:highlight w:val="yellow"/>
+            <w:rPrChange w:id="33" w:author="user" w:date="2019-11-13T15:06:00Z">
+              <w:rPr>
+                <w:i w:val="0"/>
+                <w:sz w:val="24"/>
+              </w:rPr>
+            </w:rPrChange>
+          </w:rPr>
+          <w:t>Developer</w:t>
+        </w:r>
+      </w:ins>
+      <w:ins w:id="34" w:author="user" w:date="2019-11-13T15:07:00Z">
+        <w:r>
+          <w:rPr>
+            <w:i w:val="0"/>
+            <w:sz w:val="24"/>
+          </w:rPr>
+          <w:t>s</w:t>
+        </w:r>
+      </w:ins>
+      <w:ins w:id="35" w:author="user" w:date="2019-11-13T14:08:00Z">
+        <w:r>
+          <w:rPr>
+            <w:i w:val="0"/>
+            <w:sz w:val="24"/>
+          </w:rPr>
+          <w:t xml:space="preserve"> </w:t>
+        </w:r>
+      </w:ins>
+      <w:ins w:id="36" w:author="user" w:date="2019-11-13T14:13:00Z">
+        <w:r>
+          <w:rPr>
+            <w:i w:val="0"/>
+            <w:sz w:val="24"/>
+          </w:rPr>
+          <w:t>–</w:t>
+        </w:r>
+      </w:ins>
+      <w:ins w:id="37" w:author="user" w:date="2019-11-13T14:08:00Z">
+        <w:r>
+          <w:rPr>
+            <w:i w:val="0"/>
+            <w:sz w:val="24"/>
+          </w:rPr>
+          <w:t xml:space="preserve"> </w:t>
+        </w:r>
+      </w:ins>
+      <w:ins w:id="38" w:author="user" w:date="2019-11-13T14:13:00Z">
+        <w:r>
+          <w:rPr>
+            <w:i w:val="0"/>
+            <w:sz w:val="24"/>
+          </w:rPr>
+          <w:t xml:space="preserve">A developer’s job </w:t>
+        </w:r>
+      </w:ins>
+      <w:ins w:id="39" w:author="user" w:date="2019-11-13T14:14:00Z">
+        <w:r>
+          <w:rPr>
+            <w:i w:val="0"/>
+            <w:sz w:val="24"/>
+          </w:rPr>
+          <w:t>is to</w:t>
+        </w:r>
+      </w:ins>
+      <w:ins w:id="40" w:author="user" w:date="2019-11-13T14:15:00Z">
+        <w:r>
+          <w:rPr>
+            <w:i w:val="0"/>
+            <w:sz w:val="24"/>
+          </w:rPr>
+          <w:t xml:space="preserve"> consistently monitor and</w:t>
+        </w:r>
+      </w:ins>
+      <w:ins w:id="41" w:author="user" w:date="2019-11-13T14:14:00Z">
+        <w:r>
+          <w:rPr>
+            <w:i w:val="0"/>
+            <w:sz w:val="24"/>
+          </w:rPr>
+          <w:t xml:space="preserve"> maintain the </w:t>
+        </w:r>
+      </w:ins>
+      <w:ins w:id="42" w:author="user" w:date="2019-11-13T14:15:00Z">
+        <w:r>
+          <w:rPr>
+            <w:i w:val="0"/>
+            <w:sz w:val="24"/>
+          </w:rPr>
+          <w:t>application.</w:t>
+        </w:r>
+      </w:ins>
+      <w:ins w:id="43" w:author="user" w:date="2019-11-13T14:23:00Z">
+        <w:r>
+          <w:rPr>
+            <w:i w:val="0"/>
+            <w:sz w:val="24"/>
+          </w:rPr>
+          <w:t xml:space="preserve"> This class of users are usually well-versed and proficient</w:t>
+        </w:r>
+      </w:ins>
+      <w:ins w:id="44" w:author="user" w:date="2019-11-13T14:25:00Z">
+        <w:r>
+          <w:rPr>
+            <w:i w:val="0"/>
+            <w:sz w:val="24"/>
+          </w:rPr>
+          <w:t xml:space="preserve"> in Google APIs, Android, XML and Java.</w:t>
+        </w:r>
+      </w:ins>
+    </w:p>
+    <w:p>
+      <w:pPr>
+        <w:pStyle w:val="template"/>
+        <w:spacing w:line="276" w:lineRule="auto"/>
         <w:rPr>
           <w:i w:val="0"/>
           <w:sz w:val="24"/>
         </w:rPr>
+      </w:pPr>
+    </w:p>
+    <w:p>
+      <w:pPr>
+        <w:pStyle w:val="template"/>
+        <w:spacing w:line="276" w:lineRule="auto"/>
+        <w:rPr>
+          <w:i w:val="0"/>
+          <w:sz w:val="24"/>
+        </w:rPr>
+      </w:pPr>
+      <w:r>
+        <w:rPr>
+          <w:i w:val="0"/>
+          <w:sz w:val="24"/>
+        </w:rPr>
         <w:t>Our application will have to be well designed to satisfy the needs of these users.</w:t>
       </w:r>
-      <w:bookmarkStart w:id="25" w:name="_Toc439994677"/>
-      <w:bookmarkStart w:id="26" w:name="_Toc441230982"/>
+      <w:bookmarkStart w:id="45" w:name="_Toc439994677"/>
+      <w:bookmarkStart w:id="46" w:name="_Toc441230982"/>
     </w:p>
     <w:p>
       <w:pPr>
@@ -3713,8 +3890,8 @@
       <w:r>
         <w:t xml:space="preserve"> Environment</w:t>
       </w:r>
-      <w:bookmarkEnd w:id="25"/>
-      <w:bookmarkEnd w:id="26"/>
+      <w:bookmarkEnd w:id="45"/>
+      <w:bookmarkEnd w:id="46"/>
     </w:p>
     <w:p>
       <w:pPr>
@@ -3730,14 +3907,222 @@
           <w:i w:val="0"/>
           <w:sz w:val="24"/>
         </w:rPr>
-        <w:t>The application will be running on phones with at least Android 6.0 and above</w:t>
-      </w:r>
+        <w:t>The application will be running on phones with at least Android 6.0</w:t>
+      </w:r>
+      <w:ins w:id="47" w:author="user" w:date="2019-11-13T14:51:00Z">
+        <w:r>
+          <w:rPr>
+            <w:i w:val="0"/>
+            <w:sz w:val="24"/>
+          </w:rPr>
+          <w:t xml:space="preserve"> Marshmallow</w:t>
+        </w:r>
+      </w:ins>
+      <w:ins w:id="48" w:author="user" w:date="2019-11-13T14:54:00Z">
+        <w:r>
+          <w:rPr>
+            <w:i w:val="0"/>
+            <w:sz w:val="24"/>
+          </w:rPr>
+          <w:t xml:space="preserve"> (API level 23)</w:t>
+        </w:r>
+      </w:ins>
       <w:r>
         <w:rPr>
           <w:i w:val="0"/>
           <w:sz w:val="24"/>
         </w:rPr>
-        <w:t>. A</w:t>
+        <w:t xml:space="preserve"> and above</w:t>
+      </w:r>
+      <w:r>
+        <w:rPr>
+          <w:i w:val="0"/>
+          <w:sz w:val="24"/>
+        </w:rPr>
+        <w:t>.</w:t>
+      </w:r>
+      <w:ins w:id="49" w:author="user" w:date="2019-11-13T14:45:00Z">
+        <w:r>
+          <w:rPr>
+            <w:i w:val="0"/>
+            <w:sz w:val="24"/>
+          </w:rPr>
+          <w:t xml:space="preserve"> </w:t>
+        </w:r>
+      </w:ins>
+      <w:ins w:id="50" w:author="user" w:date="2019-11-13T14:57:00Z">
+        <w:r>
+          <w:rPr>
+            <w:i w:val="0"/>
+            <w:sz w:val="24"/>
+          </w:rPr>
+          <w:t>The</w:t>
+        </w:r>
+      </w:ins>
+      <w:ins w:id="51" w:author="user" w:date="2019-11-13T14:47:00Z">
+        <w:r>
+          <w:rPr>
+            <w:i w:val="0"/>
+            <w:sz w:val="24"/>
+          </w:rPr>
+          <w:t xml:space="preserve"> Minimum </w:t>
+        </w:r>
+      </w:ins>
+      <w:ins w:id="52" w:author="user" w:date="2019-11-13T14:59:00Z">
+        <w:r>
+          <w:rPr>
+            <w:i w:val="0"/>
+            <w:sz w:val="24"/>
+          </w:rPr>
+          <w:t>Software Development Kit (</w:t>
+        </w:r>
+      </w:ins>
+      <w:ins w:id="53" w:author="user" w:date="2019-11-13T14:47:00Z">
+        <w:r>
+          <w:rPr>
+            <w:i w:val="0"/>
+            <w:sz w:val="24"/>
+          </w:rPr>
+          <w:t>SDK</w:t>
+        </w:r>
+      </w:ins>
+      <w:ins w:id="54" w:author="user" w:date="2019-11-13T14:59:00Z">
+        <w:r>
+          <w:rPr>
+            <w:i w:val="0"/>
+            <w:sz w:val="24"/>
+          </w:rPr>
+          <w:t>)</w:t>
+        </w:r>
+      </w:ins>
+      <w:ins w:id="55" w:author="user" w:date="2019-11-13T14:47:00Z">
+        <w:r>
+          <w:rPr>
+            <w:i w:val="0"/>
+            <w:sz w:val="24"/>
+          </w:rPr>
+          <w:t xml:space="preserve"> Version </w:t>
+        </w:r>
+      </w:ins>
+      <w:ins w:id="56" w:author="user" w:date="2019-11-13T14:57:00Z">
+        <w:r>
+          <w:rPr>
+            <w:i w:val="0"/>
+            <w:sz w:val="24"/>
+          </w:rPr>
+          <w:t xml:space="preserve">is </w:t>
+        </w:r>
+      </w:ins>
+      <w:ins w:id="57" w:author="user" w:date="2019-11-13T14:48:00Z">
+        <w:r>
+          <w:rPr>
+            <w:i w:val="0"/>
+            <w:sz w:val="24"/>
+          </w:rPr>
+          <w:t>23 and Targeted</w:t>
+        </w:r>
+        <w:r>
+          <w:rPr>
+            <w:i w:val="0"/>
+            <w:sz w:val="24"/>
+          </w:rPr>
+          <w:t xml:space="preserve"> </w:t>
+        </w:r>
+      </w:ins>
+      <w:ins w:id="58" w:author="user" w:date="2019-11-13T14:59:00Z">
+        <w:r>
+          <w:rPr>
+            <w:i w:val="0"/>
+            <w:sz w:val="24"/>
+          </w:rPr>
+          <w:t>Software Development Kit (SDK)</w:t>
+        </w:r>
+      </w:ins>
+      <w:ins w:id="59" w:author="user" w:date="2019-11-13T14:48:00Z">
+        <w:r>
+          <w:rPr>
+            <w:i w:val="0"/>
+            <w:sz w:val="24"/>
+          </w:rPr>
+          <w:t xml:space="preserve"> Version </w:t>
+        </w:r>
+      </w:ins>
+      <w:ins w:id="60" w:author="user" w:date="2019-11-13T14:57:00Z">
+        <w:r>
+          <w:rPr>
+            <w:i w:val="0"/>
+            <w:sz w:val="24"/>
+          </w:rPr>
+          <w:t xml:space="preserve">is </w:t>
+        </w:r>
+      </w:ins>
+      <w:ins w:id="61" w:author="user" w:date="2019-11-13T14:48:00Z">
+        <w:r>
+          <w:rPr>
+            <w:i w:val="0"/>
+            <w:sz w:val="24"/>
+          </w:rPr>
+          <w:t>2</w:t>
+        </w:r>
+        <w:r>
+          <w:rPr>
+            <w:i w:val="0"/>
+            <w:sz w:val="24"/>
+          </w:rPr>
+          <w:t>8.</w:t>
+        </w:r>
+      </w:ins>
+      <w:ins w:id="62" w:author="user" w:date="2019-11-13T15:26:00Z">
+        <w:r>
+          <w:rPr>
+            <w:i w:val="0"/>
+            <w:sz w:val="24"/>
+          </w:rPr>
+          <w:t xml:space="preserve"> The network connection requires </w:t>
+        </w:r>
+      </w:ins>
+      <w:ins w:id="63" w:author="user" w:date="2019-11-13T15:27:00Z">
+        <w:r>
+          <w:rPr>
+            <w:i w:val="0"/>
+            <w:sz w:val="24"/>
+          </w:rPr>
+          <w:t>a Wireless Network Interface Card (W</w:t>
+        </w:r>
+      </w:ins>
+      <w:ins w:id="64" w:author="user" w:date="2019-11-13T15:28:00Z">
+        <w:r>
+          <w:rPr>
+            <w:i w:val="0"/>
+            <w:sz w:val="24"/>
+          </w:rPr>
+          <w:t>NIC</w:t>
+        </w:r>
+      </w:ins>
+      <w:ins w:id="65" w:author="user" w:date="2019-11-13T15:27:00Z">
+        <w:r>
+          <w:rPr>
+            <w:i w:val="0"/>
+            <w:sz w:val="24"/>
+          </w:rPr>
+          <w:t>)</w:t>
+        </w:r>
+      </w:ins>
+      <w:ins w:id="66" w:author="user" w:date="2019-11-13T15:28:00Z">
+        <w:r>
+          <w:rPr>
+            <w:i w:val="0"/>
+            <w:sz w:val="24"/>
+          </w:rPr>
+          <w:t xml:space="preserve"> with cellular network.</w:t>
+        </w:r>
+      </w:ins>
+      <w:r>
+        <w:rPr>
+          <w:i w:val="0"/>
+          <w:sz w:val="24"/>
+        </w:rPr>
+        <w:t xml:space="preserve"> A</w:t>
       </w:r>
       <w:r>
         <w:rPr>
@@ -3925,13 +4310,13 @@
         </w:numPr>
         <w:spacing w:line="276" w:lineRule="auto"/>
       </w:pPr>
-      <w:bookmarkStart w:id="27" w:name="_Toc439994678"/>
-      <w:bookmarkStart w:id="28" w:name="_Toc441230983"/>
+      <w:bookmarkStart w:id="67" w:name="_Toc439994678"/>
+      <w:bookmarkStart w:id="68" w:name="_Toc441230983"/>
       <w:r>
         <w:t>Design and Implementation Constraints</w:t>
       </w:r>
-      <w:bookmarkEnd w:id="27"/>
-      <w:bookmarkEnd w:id="28"/>
+      <w:bookmarkEnd w:id="67"/>
+      <w:bookmarkEnd w:id="68"/>
     </w:p>
     <w:p>
       <w:pPr>
@@ -3958,13 +4343,13 @@
         <w:pStyle w:val="Heading2"/>
         <w:spacing w:line="276" w:lineRule="auto"/>
       </w:pPr>
-      <w:bookmarkStart w:id="29" w:name="_Toc439994679"/>
-      <w:bookmarkStart w:id="30" w:name="_Toc441230984"/>
+      <w:bookmarkStart w:id="69" w:name="_Toc439994679"/>
+      <w:bookmarkStart w:id="70" w:name="_Toc441230984"/>
       <w:r>
         <w:t>User Documentation</w:t>
       </w:r>
-      <w:bookmarkEnd w:id="29"/>
-      <w:bookmarkEnd w:id="30"/>
+      <w:bookmarkEnd w:id="69"/>
+      <w:bookmarkEnd w:id="70"/>
     </w:p>
     <w:p>
       <w:pPr>
@@ -3988,13 +4373,14 @@
         <w:pStyle w:val="Heading2"/>
         <w:spacing w:line="276" w:lineRule="auto"/>
       </w:pPr>
-      <w:bookmarkStart w:id="31" w:name="_Toc439994680"/>
-      <w:bookmarkStart w:id="32" w:name="_Toc441230985"/>
-      <w:r>
+      <w:bookmarkStart w:id="71" w:name="_Toc439994680"/>
+      <w:bookmarkStart w:id="72" w:name="_Toc441230985"/>
+      <w:r>
+        <w:lastRenderedPageBreak/>
         <w:t>Assumptions and Dependencies</w:t>
       </w:r>
-      <w:bookmarkEnd w:id="31"/>
-      <w:bookmarkEnd w:id="32"/>
+      <w:bookmarkEnd w:id="71"/>
+      <w:bookmarkEnd w:id="72"/>
     </w:p>
     <w:p>
       <w:pPr>
@@ -4010,7 +4396,23 @@
           <w:i w:val="0"/>
           <w:sz w:val="24"/>
         </w:rPr>
-        <w:t>Major assumption here is that the users will always be connected to the internet. If users are not connected to the internet, the application shall find and user the old cached data as its data set.</w:t>
+        <w:t>Major assumption here is that the users will always be connected to the internet. If users are not connected to the internet, the application shall find and use</w:t>
+      </w:r>
+      <w:del w:id="73" w:author="user" w:date="2019-11-13T14:28:00Z">
+        <w:r>
+          <w:rPr>
+            <w:i w:val="0"/>
+            <w:sz w:val="24"/>
+          </w:rPr>
+          <w:delText>r</w:delText>
+        </w:r>
+      </w:del>
+      <w:r>
+        <w:rPr>
+          <w:i w:val="0"/>
+          <w:sz w:val="24"/>
+        </w:rPr>
+        <w:t xml:space="preserve"> the old cached data as its data set.</w:t>
       </w:r>
     </w:p>
     <w:p>
@@ -4018,25 +4420,24 @@
         <w:pStyle w:val="Heading1"/>
         <w:spacing w:line="276" w:lineRule="auto"/>
       </w:pPr>
-      <w:bookmarkStart w:id="33" w:name="_Toc439994682"/>
-      <w:bookmarkStart w:id="34" w:name="_Toc441230986"/>
-      <w:r>
-        <w:lastRenderedPageBreak/>
+      <w:bookmarkStart w:id="74" w:name="_Toc439994682"/>
+      <w:bookmarkStart w:id="75" w:name="_Toc441230986"/>
+      <w:r>
         <w:t>External Interface Requirements</w:t>
       </w:r>
-      <w:bookmarkEnd w:id="33"/>
-      <w:bookmarkEnd w:id="34"/>
+      <w:bookmarkEnd w:id="74"/>
+      <w:bookmarkEnd w:id="75"/>
     </w:p>
     <w:p>
       <w:pPr>
         <w:pStyle w:val="Heading2"/>
         <w:spacing w:line="276" w:lineRule="auto"/>
       </w:pPr>
-      <w:bookmarkStart w:id="35" w:name="_Toc441230987"/>
+      <w:bookmarkStart w:id="76" w:name="_Toc441230987"/>
       <w:r>
         <w:t>User Interfaces</w:t>
       </w:r>
-      <w:bookmarkEnd w:id="35"/>
+      <w:bookmarkEnd w:id="76"/>
     </w:p>
     <w:p>
       <w:pPr>
@@ -4460,6 +4861,7 @@
           <w:noProof/>
           <w:lang w:eastAsia="zh-CN"/>
         </w:rPr>
+        <w:lastRenderedPageBreak/>
         <w:drawing>
           <wp:anchor distT="0" distB="0" distL="114300" distR="114300" simplePos="0" relativeHeight="251661312" behindDoc="0" locked="0" layoutInCell="1" allowOverlap="1" wp14:anchorId="36B5657B" wp14:editId="6802E969">
             <wp:simplePos x="0" y="0"/>
@@ -4907,6 +5309,7 @@
         <w:rPr>
           <w:rFonts w:ascii="Arial" w:hAnsi="Arial" w:cs="Arial"/>
         </w:rPr>
+        <w:lastRenderedPageBreak/>
         <w:t>Similar sequences of actions are all labelled clearly and properly. ChasExplorer uses a light colour schema consistently across all features. It looks neat and clean without any alteration to its design.</w:t>
       </w:r>
     </w:p>
@@ -4936,158 +5339,158 @@
         <w:spacing w:line="276" w:lineRule="auto"/>
       </w:pPr>
       <w:r>
+        <w:t>Offer Informative Feedback</w:t>
+      </w:r>
+    </w:p>
+    <w:p>
+      <w:pPr>
+        <w:spacing w:line="276" w:lineRule="auto"/>
+        <w:rPr>
+          <w:rFonts w:ascii="Arial" w:hAnsi="Arial" w:cs="Arial"/>
+        </w:rPr>
+      </w:pPr>
+      <w:r>
+        <w:rPr>
+          <w:rFonts w:ascii="Arial" w:hAnsi="Arial" w:cs="Arial"/>
+        </w:rPr>
+        <w:t>As reflected on (3.1 UI) ChasExplorer informs users on various task and actions performed with informative feedback. Having these feedbacks allow users to be aware of the current status at all time.</w:t>
+      </w:r>
+    </w:p>
+    <w:p>
+      <w:pPr>
+        <w:pStyle w:val="Heading3"/>
+        <w:spacing w:line="276" w:lineRule="auto"/>
+      </w:pPr>
+      <w:r>
+        <w:t>Design Dialog to Yield Closure</w:t>
+      </w:r>
+    </w:p>
+    <w:p>
+      <w:pPr>
+        <w:spacing w:line="276" w:lineRule="auto"/>
+        <w:rPr>
+          <w:rFonts w:ascii="Arial" w:hAnsi="Arial" w:cs="Arial"/>
+        </w:rPr>
+      </w:pPr>
+      <w:r>
+        <w:rPr>
+          <w:rFonts w:ascii="Arial" w:hAnsi="Arial" w:cs="Arial"/>
+        </w:rPr>
+        <w:t>Whenever a risky not so easily reversible action is performed</w:t>
+      </w:r>
+      <w:r>
+        <w:rPr>
+          <w:rFonts w:ascii="Arial" w:hAnsi="Arial" w:cs="Arial"/>
+        </w:rPr>
+        <w:t>. T</w:t>
+      </w:r>
+      <w:r>
+        <w:rPr>
+          <w:rFonts w:ascii="Arial" w:hAnsi="Arial" w:cs="Arial"/>
+        </w:rPr>
+        <w:t>he user will be presented with additional dialogs to confirm their actions. This allows user to</w:t>
+      </w:r>
+      <w:r>
+        <w:rPr>
+          <w:rFonts w:ascii="Arial" w:hAnsi="Arial" w:cs="Arial"/>
+        </w:rPr>
+        <w:t xml:space="preserve"> think twice, before committing any actions &amp; also ease down on their anxiety level by reassuring them. Also being presented with a sequence of dialogs provide users additional confidence in operating the application.</w:t>
+      </w:r>
+    </w:p>
+    <w:p>
+      <w:pPr>
+        <w:pStyle w:val="Heading3"/>
+        <w:spacing w:line="276" w:lineRule="auto"/>
+      </w:pPr>
+      <w:r>
+        <w:t xml:space="preserve">Permit Easy Reversal of Actions </w:t>
+      </w:r>
+    </w:p>
+    <w:p>
+      <w:pPr>
+        <w:spacing w:line="276" w:lineRule="auto"/>
+        <w:rPr>
+          <w:rFonts w:ascii="Arial" w:hAnsi="Arial" w:cs="Arial"/>
+        </w:rPr>
+      </w:pPr>
+      <w:r>
+        <w:rPr>
+          <w:rFonts w:ascii="Arial" w:hAnsi="Arial" w:cs="Arial"/>
+        </w:rPr>
+        <w:t>ChasExplorer supports the usage of the phone hardware button where users can go back to their previous page with ease and quick succession.</w:t>
+      </w:r>
+    </w:p>
+    <w:p>
+      <w:pPr>
+        <w:pStyle w:val="Heading3"/>
+        <w:spacing w:line="276" w:lineRule="auto"/>
+      </w:pPr>
+      <w:r>
+        <w:t>Support Internal Locus of Control</w:t>
+      </w:r>
+    </w:p>
+    <w:p>
+      <w:pPr>
+        <w:spacing w:line="276" w:lineRule="auto"/>
+        <w:rPr>
+          <w:rFonts w:ascii="Arial" w:hAnsi="Arial" w:cs="Arial"/>
+        </w:rPr>
+      </w:pPr>
+      <w:r>
+        <w:rPr>
+          <w:rFonts w:ascii="Arial" w:hAnsi="Arial" w:cs="Arial"/>
+        </w:rPr>
+        <w:t>One of the key</w:t>
+      </w:r>
+      <w:r>
+        <w:rPr>
+          <w:rFonts w:ascii="Arial" w:hAnsi="Arial" w:cs="Arial"/>
+        </w:rPr>
+        <w:t xml:space="preserve"> features of ChasExplorer is that users are not forced to login to use the application. Users are only required to login only and only if they want to leave a rating &amp; review. </w:t>
+      </w:r>
+      <w:r>
+        <w:rPr>
+          <w:rFonts w:ascii="Arial" w:hAnsi="Arial" w:cs="Arial"/>
+        </w:rPr>
+        <w:t>Furthermore logged in</w:t>
+      </w:r>
+      <w:r>
+        <w:rPr>
+          <w:rFonts w:ascii="Arial" w:hAnsi="Arial" w:cs="Arial"/>
+        </w:rPr>
+        <w:t xml:space="preserve"> users will be able to customize their display pictures and edit any ratings they have submitted. Giving them the feeling of control over every actions performed.</w:t>
+      </w:r>
+    </w:p>
+    <w:p>
+      <w:pPr>
+        <w:pStyle w:val="Heading3"/>
+        <w:spacing w:line="276" w:lineRule="auto"/>
+      </w:pPr>
+      <w:r>
+        <w:t>Reduce Short Term Memory</w:t>
+      </w:r>
+    </w:p>
+    <w:p>
+      <w:pPr>
+        <w:spacing w:line="276" w:lineRule="auto"/>
+        <w:rPr>
+          <w:rFonts w:ascii="Arial" w:hAnsi="Arial" w:cs="Arial"/>
+        </w:rPr>
+      </w:pPr>
+      <w:r>
+        <w:rPr>
+          <w:rFonts w:ascii="Arial" w:hAnsi="Arial" w:cs="Arial"/>
+        </w:rPr>
+        <w:t>ChasExplorer is built with the intention of Singapore’s Aging population in mind. Every features or functions in the applications are limited to 3 steps, and very limited clustering of data on the screen to prevent information overload. Reducing the need for users to remember or the need to be distracted by unnecessary information.</w:t>
+      </w:r>
+    </w:p>
+    <w:p>
+      <w:pPr>
+        <w:pStyle w:val="Heading3"/>
+        <w:spacing w:line="276" w:lineRule="auto"/>
+      </w:pPr>
+      <w:r>
         <w:lastRenderedPageBreak/>
-        <w:t>Offer Informative Feedback</w:t>
-      </w:r>
-    </w:p>
-    <w:p>
-      <w:pPr>
-        <w:spacing w:line="276" w:lineRule="auto"/>
-        <w:rPr>
-          <w:rFonts w:ascii="Arial" w:hAnsi="Arial" w:cs="Arial"/>
-        </w:rPr>
-      </w:pPr>
-      <w:r>
-        <w:rPr>
-          <w:rFonts w:ascii="Arial" w:hAnsi="Arial" w:cs="Arial"/>
-        </w:rPr>
-        <w:t>As reflected on (3.1 UI) ChasExplorer informs users on various task and actions performed with informative feedback. Having these feedbacks allow users to be aware of the current status at all time.</w:t>
-      </w:r>
-    </w:p>
-    <w:p>
-      <w:pPr>
-        <w:pStyle w:val="Heading3"/>
-        <w:spacing w:line="276" w:lineRule="auto"/>
-      </w:pPr>
-      <w:r>
-        <w:t>Design Dialog to Yield Closure</w:t>
-      </w:r>
-    </w:p>
-    <w:p>
-      <w:pPr>
-        <w:spacing w:line="276" w:lineRule="auto"/>
-        <w:rPr>
-          <w:rFonts w:ascii="Arial" w:hAnsi="Arial" w:cs="Arial"/>
-        </w:rPr>
-      </w:pPr>
-      <w:r>
-        <w:rPr>
-          <w:rFonts w:ascii="Arial" w:hAnsi="Arial" w:cs="Arial"/>
-        </w:rPr>
-        <w:t>Whenever a risky not so easily reversible action is performed</w:t>
-      </w:r>
-      <w:r>
-        <w:rPr>
-          <w:rFonts w:ascii="Arial" w:hAnsi="Arial" w:cs="Arial"/>
-        </w:rPr>
-        <w:t>. T</w:t>
-      </w:r>
-      <w:r>
-        <w:rPr>
-          <w:rFonts w:ascii="Arial" w:hAnsi="Arial" w:cs="Arial"/>
-        </w:rPr>
-        <w:t>he user will be presented with additional dialogs to confirm their actions. This allows user to</w:t>
-      </w:r>
-      <w:r>
-        <w:rPr>
-          <w:rFonts w:ascii="Arial" w:hAnsi="Arial" w:cs="Arial"/>
-        </w:rPr>
-        <w:t xml:space="preserve"> think twice, before committing any actions &amp; also ease down on their anxiety level by reassuring them. Also being presented with a sequence of dialogs provide users additional confidence in operating the application.</w:t>
-      </w:r>
-    </w:p>
-    <w:p>
-      <w:pPr>
-        <w:pStyle w:val="Heading3"/>
-        <w:spacing w:line="276" w:lineRule="auto"/>
-      </w:pPr>
-      <w:r>
-        <w:t xml:space="preserve">Permit Easy Reversal of Actions </w:t>
-      </w:r>
-    </w:p>
-    <w:p>
-      <w:pPr>
-        <w:spacing w:line="276" w:lineRule="auto"/>
-        <w:rPr>
-          <w:rFonts w:ascii="Arial" w:hAnsi="Arial" w:cs="Arial"/>
-        </w:rPr>
-      </w:pPr>
-      <w:r>
-        <w:rPr>
-          <w:rFonts w:ascii="Arial" w:hAnsi="Arial" w:cs="Arial"/>
-        </w:rPr>
-        <w:t>ChasExplorer supports the usage of the phone hardware button where users can go back to their previous page with ease and quick succession.</w:t>
-      </w:r>
-    </w:p>
-    <w:p>
-      <w:pPr>
-        <w:pStyle w:val="Heading3"/>
-        <w:spacing w:line="276" w:lineRule="auto"/>
-      </w:pPr>
-      <w:r>
-        <w:t>Support Internal Locus of Control</w:t>
-      </w:r>
-    </w:p>
-    <w:p>
-      <w:pPr>
-        <w:spacing w:line="276" w:lineRule="auto"/>
-        <w:rPr>
-          <w:rFonts w:ascii="Arial" w:hAnsi="Arial" w:cs="Arial"/>
-        </w:rPr>
-      </w:pPr>
-      <w:r>
-        <w:rPr>
-          <w:rFonts w:ascii="Arial" w:hAnsi="Arial" w:cs="Arial"/>
-        </w:rPr>
-        <w:t>One of the key</w:t>
-      </w:r>
-      <w:r>
-        <w:rPr>
-          <w:rFonts w:ascii="Arial" w:hAnsi="Arial" w:cs="Arial"/>
-        </w:rPr>
-        <w:t xml:space="preserve"> features of ChasExplorer is that users are not forced to login to use the application. Users are only required to login only and only if they want to leave a rating &amp; review. </w:t>
-      </w:r>
-      <w:r>
-        <w:rPr>
-          <w:rFonts w:ascii="Arial" w:hAnsi="Arial" w:cs="Arial"/>
-        </w:rPr>
-        <w:t>Furthermore logged in</w:t>
-      </w:r>
-      <w:r>
-        <w:rPr>
-          <w:rFonts w:ascii="Arial" w:hAnsi="Arial" w:cs="Arial"/>
-        </w:rPr>
-        <w:t xml:space="preserve"> users will be able to customize their display pictures and edit any ratings they have submitted. Giving them the feeling of control over every actions performed.</w:t>
-      </w:r>
-    </w:p>
-    <w:p>
-      <w:pPr>
-        <w:pStyle w:val="Heading3"/>
-        <w:spacing w:line="276" w:lineRule="auto"/>
-      </w:pPr>
-      <w:r>
-        <w:t>Reduce Short Term Memory</w:t>
-      </w:r>
-    </w:p>
-    <w:p>
-      <w:pPr>
-        <w:spacing w:line="276" w:lineRule="auto"/>
-        <w:rPr>
-          <w:rFonts w:ascii="Arial" w:hAnsi="Arial" w:cs="Arial"/>
-        </w:rPr>
-      </w:pPr>
-      <w:r>
-        <w:rPr>
-          <w:rFonts w:ascii="Arial" w:hAnsi="Arial" w:cs="Arial"/>
-        </w:rPr>
-        <w:t>ChasExplorer is built with the intention of Singapore’s Aging population in mind. Every features or functions in the applications are limited to 3 steps, and very limited clustering of data on the screen to prevent information overload. Reducing the need for users to remember or the need to be distracted by unnecessary information.</w:t>
-      </w:r>
-    </w:p>
-    <w:p>
-      <w:pPr>
-        <w:pStyle w:val="Heading3"/>
-        <w:spacing w:line="276" w:lineRule="auto"/>
-      </w:pPr>
-      <w:r>
         <w:t>Error Prevention</w:t>
       </w:r>
     </w:p>
@@ -5127,14 +5530,13 @@
         <w:pStyle w:val="Heading2"/>
         <w:spacing w:line="276" w:lineRule="auto"/>
       </w:pPr>
-      <w:bookmarkStart w:id="36" w:name="_Toc439994685"/>
-      <w:bookmarkStart w:id="37" w:name="_Toc441230989"/>
-      <w:r>
-        <w:lastRenderedPageBreak/>
+      <w:bookmarkStart w:id="77" w:name="_Toc439994685"/>
+      <w:bookmarkStart w:id="78" w:name="_Toc441230989"/>
+      <w:r>
         <w:t>Software Interfaces</w:t>
       </w:r>
-      <w:bookmarkEnd w:id="36"/>
-      <w:bookmarkEnd w:id="37"/>
+      <w:bookmarkEnd w:id="77"/>
+      <w:bookmarkEnd w:id="78"/>
     </w:p>
     <w:p>
       <w:pPr>
@@ -5300,13 +5702,13 @@
         <w:pStyle w:val="Heading2"/>
         <w:spacing w:line="276" w:lineRule="auto"/>
       </w:pPr>
-      <w:bookmarkStart w:id="38" w:name="_Toc439994686"/>
-      <w:bookmarkStart w:id="39" w:name="_Toc441230990"/>
+      <w:bookmarkStart w:id="79" w:name="_Toc439994686"/>
+      <w:bookmarkStart w:id="80" w:name="_Toc441230990"/>
       <w:r>
         <w:t>Communications Interfaces</w:t>
       </w:r>
-      <w:bookmarkEnd w:id="38"/>
-      <w:bookmarkEnd w:id="39"/>
+      <w:bookmarkEnd w:id="79"/>
+      <w:bookmarkEnd w:id="80"/>
     </w:p>
     <w:p>
       <w:pPr>
@@ -5393,13 +5795,13 @@
         <w:pStyle w:val="Heading1"/>
         <w:spacing w:line="276" w:lineRule="auto"/>
       </w:pPr>
-      <w:bookmarkStart w:id="40" w:name="_Toc439994687"/>
-      <w:bookmarkStart w:id="41" w:name="_Toc441230991"/>
+      <w:bookmarkStart w:id="81" w:name="_Toc439994687"/>
+      <w:bookmarkStart w:id="82" w:name="_Toc441230991"/>
       <w:r>
         <w:t>System Features</w:t>
       </w:r>
-      <w:bookmarkEnd w:id="40"/>
-      <w:bookmarkEnd w:id="41"/>
+      <w:bookmarkEnd w:id="81"/>
+      <w:bookmarkEnd w:id="82"/>
     </w:p>
     <w:p>
       <w:pPr>
@@ -5502,6 +5904,7 @@
         <w:rPr>
           <w:rFonts w:ascii="Arial" w:hAnsi="Arial" w:cs="Arial"/>
         </w:rPr>
+        <w:lastRenderedPageBreak/>
         <w:t>3. If user is logged in it shall redirect user to login page.</w:t>
       </w:r>
     </w:p>
@@ -5654,7 +6057,6 @@
         <w:rPr>
           <w:rFonts w:ascii="Arial" w:hAnsi="Arial" w:cs="Arial"/>
         </w:rPr>
-        <w:lastRenderedPageBreak/>
         <w:t>Else it will mean that this is a new user and register this user by asking user to fill in more information.</w:t>
       </w:r>
     </w:p>
@@ -5955,6 +6357,7 @@
         <w:rPr>
           <w:rFonts w:ascii="Arial" w:hAnsi="Arial" w:cs="Arial"/>
         </w:rPr>
+        <w:lastRenderedPageBreak/>
         <w:t>The Name of the clinic.</w:t>
       </w:r>
     </w:p>
@@ -6038,7 +6441,6 @@
         <w:spacing w:line="276" w:lineRule="auto"/>
       </w:pPr>
       <w:r>
-        <w:lastRenderedPageBreak/>
         <w:t>View Clinic Information</w:t>
       </w:r>
     </w:p>
@@ -6369,6 +6771,7 @@
         <w:spacing w:line="276" w:lineRule="auto"/>
       </w:pPr>
       <w:r>
+        <w:lastRenderedPageBreak/>
         <w:t>Rate &amp; Review Clinic</w:t>
       </w:r>
     </w:p>
@@ -6423,7 +6826,6 @@
         <w:spacing w:line="276" w:lineRule="auto"/>
       </w:pPr>
       <w:r>
-        <w:lastRenderedPageBreak/>
         <w:t>Stimulus / Response Sequences</w:t>
       </w:r>
     </w:p>
@@ -6756,6 +7158,7 @@
         <w:spacing w:line="276" w:lineRule="auto"/>
       </w:pPr>
       <w:r>
+        <w:lastRenderedPageBreak/>
         <w:t>Stimulus / Response Sequences</w:t>
       </w:r>
     </w:p>
@@ -6860,7 +7263,6 @@
         <w:spacing w:line="276" w:lineRule="auto"/>
       </w:pPr>
       <w:r>
-        <w:lastRenderedPageBreak/>
         <w:t>Functional Requirements</w:t>
       </w:r>
     </w:p>
@@ -6932,24 +7334,24 @@
         <w:pStyle w:val="Heading1"/>
         <w:spacing w:line="276" w:lineRule="auto"/>
       </w:pPr>
-      <w:bookmarkStart w:id="42" w:name="_Toc441230994"/>
-      <w:bookmarkStart w:id="43" w:name="_Toc439994690"/>
+      <w:bookmarkStart w:id="83" w:name="_Toc441230994"/>
+      <w:bookmarkStart w:id="84" w:name="_Toc439994690"/>
       <w:r>
         <w:t>Other Nonfunctional Requirements</w:t>
       </w:r>
-      <w:bookmarkEnd w:id="42"/>
+      <w:bookmarkEnd w:id="83"/>
     </w:p>
     <w:p>
       <w:pPr>
         <w:pStyle w:val="Heading2"/>
         <w:spacing w:line="276" w:lineRule="auto"/>
       </w:pPr>
-      <w:bookmarkStart w:id="44" w:name="_Toc441230995"/>
+      <w:bookmarkStart w:id="85" w:name="_Toc441230995"/>
       <w:r>
         <w:t>Performance Requirements</w:t>
       </w:r>
-      <w:bookmarkEnd w:id="43"/>
-      <w:bookmarkEnd w:id="44"/>
+      <w:bookmarkEnd w:id="84"/>
+      <w:bookmarkEnd w:id="85"/>
     </w:p>
     <w:p>
       <w:pPr>
@@ -6963,8 +7365,8 @@
           <w:rFonts w:ascii="Arial" w:hAnsi="Arial" w:cs="Arial"/>
         </w:rPr>
       </w:pPr>
-      <w:bookmarkStart w:id="45" w:name="_Toc439994691"/>
-      <w:bookmarkStart w:id="46" w:name="_Toc441230996"/>
+      <w:bookmarkStart w:id="86" w:name="_Toc439994691"/>
+      <w:bookmarkStart w:id="87" w:name="_Toc441230996"/>
       <w:r>
         <w:rPr>
           <w:rFonts w:ascii="Arial" w:hAnsi="Arial" w:cs="Arial"/>
@@ -7151,7 +7553,14 @@
         <w:rPr>
           <w:rFonts w:ascii="Arial" w:hAnsi="Arial" w:cs="Arial"/>
         </w:rPr>
-        <w:t>Why 500ms and why retry 3 times? – Mainly because the main bulk of the users using this application would most likely be aged 30 and above. 350ms is the average response time of an elderly based off a research done in 2016. We figured setting 500ms would be an ideal number. Retrying 3 times is just to ensure something is really wrong with the server and not just any random bug.</w:t>
+        <w:t xml:space="preserve">Why 500ms and why retry 3 times? – Mainly because the main bulk of the users using this application would most likely be aged 30 and above. 350ms is the average response time of an elderly based off a research done in 2016. We figured setting 500ms would be an ideal number. Retrying 3 times is just to ensure something is really wrong with the server </w:t>
+      </w:r>
+      <w:r>
+        <w:rPr>
+          <w:rFonts w:ascii="Arial" w:hAnsi="Arial" w:cs="Arial"/>
+        </w:rPr>
+        <w:lastRenderedPageBreak/>
+        <w:t>and not just any random bug.</w:t>
       </w:r>
       <w:r>
         <w:rPr>
@@ -7200,16 +7609,15 @@
       <w:pPr>
         <w:pStyle w:val="Heading2"/>
       </w:pPr>
-      <w:bookmarkStart w:id="47" w:name="_Toc439994693"/>
-      <w:bookmarkStart w:id="48" w:name="_Toc441230998"/>
-      <w:bookmarkEnd w:id="45"/>
-      <w:bookmarkEnd w:id="46"/>
-      <w:r>
-        <w:lastRenderedPageBreak/>
+      <w:bookmarkStart w:id="88" w:name="_Toc439994693"/>
+      <w:bookmarkStart w:id="89" w:name="_Toc441230998"/>
+      <w:bookmarkEnd w:id="86"/>
+      <w:bookmarkEnd w:id="87"/>
+      <w:r>
         <w:t>Software Quality Attributes</w:t>
       </w:r>
-      <w:bookmarkEnd w:id="47"/>
-      <w:bookmarkEnd w:id="48"/>
+      <w:bookmarkEnd w:id="88"/>
+      <w:bookmarkEnd w:id="89"/>
     </w:p>
     <w:p>
       <w:pPr>
@@ -7417,13 +7825,13 @@
       <w:pPr>
         <w:pStyle w:val="TOCEntry"/>
       </w:pPr>
-      <w:bookmarkStart w:id="49" w:name="_Toc439994696"/>
-      <w:bookmarkStart w:id="50" w:name="_Toc441231001"/>
+      <w:bookmarkStart w:id="90" w:name="_Toc439994696"/>
+      <w:bookmarkStart w:id="91" w:name="_Toc441231001"/>
       <w:r>
         <w:t xml:space="preserve">Appendix A: </w:t>
       </w:r>
-      <w:bookmarkEnd w:id="49"/>
-      <w:bookmarkEnd w:id="50"/>
+      <w:bookmarkEnd w:id="90"/>
+      <w:bookmarkEnd w:id="91"/>
       <w:r>
         <w:t>Data Dictionary</w:t>
       </w:r>
@@ -7986,14 +8394,13 @@
       <w:pPr>
         <w:pStyle w:val="TOCEntry"/>
       </w:pPr>
-      <w:bookmarkStart w:id="51" w:name="_Toc439994697"/>
-      <w:bookmarkStart w:id="52" w:name="_Toc441231002"/>
-      <w:r>
-        <w:lastRenderedPageBreak/>
+      <w:bookmarkStart w:id="92" w:name="_Toc439994697"/>
+      <w:bookmarkStart w:id="93" w:name="_Toc441231002"/>
+      <w:r>
         <w:t>Appendix B: Analysis Models</w:t>
       </w:r>
-      <w:bookmarkEnd w:id="51"/>
-      <w:bookmarkEnd w:id="52"/>
+      <w:bookmarkEnd w:id="92"/>
+      <w:bookmarkEnd w:id="93"/>
     </w:p>
     <w:p>
       <w:pPr>
@@ -8031,7 +8438,7 @@
             <v:path o:extrusionok="f" gradientshapeok="t" o:connecttype="rect"/>
             <o:lock v:ext="edit" aspectratio="t"/>
           </v:shapetype>
-          <v:shape id="_x0000_i1025" type="#_x0000_t75" style="width:484.9pt;height:3in">
+          <v:shape id="_x0000_i1025" type="#_x0000_t75" style="width:484.8pt;height:3in">
             <v:imagedata r:id="rId17" o:title="Use Case Diagram"/>
           </v:shape>
         </w:pict>
@@ -8290,15 +8697,7 @@
               <w:t>account</w:t>
             </w:r>
             <w:r>
-              <w:t xml:space="preserve"> (local and </w:t>
-            </w:r>
-            <w:proofErr w:type="spellStart"/>
-            <w:r>
-              <w:t>google</w:t>
-            </w:r>
-            <w:proofErr w:type="spellEnd"/>
-            <w:r>
-              <w:t>)</w:t>
+              <w:t xml:space="preserve"> (local and google)</w:t>
             </w:r>
           </w:p>
         </w:tc>
@@ -8337,13 +8736,8 @@
             <w:pPr>
               <w:jc w:val="right"/>
             </w:pPr>
-            <w:proofErr w:type="spellStart"/>
-            <w:r>
-              <w:t>Postconditions</w:t>
-            </w:r>
-            <w:proofErr w:type="spellEnd"/>
-            <w:r>
-              <w:t>:</w:t>
+            <w:r>
+              <w:t>Postconditions:</w:t>
             </w:r>
           </w:p>
         </w:tc>
@@ -8558,15 +8952,8 @@
               <w:spacing w:line="240" w:lineRule="auto"/>
             </w:pPr>
             <w:r>
-              <w:t xml:space="preserve">The user click the </w:t>
-            </w:r>
-            <w:proofErr w:type="spellStart"/>
-            <w:r>
-              <w:t>google</w:t>
-            </w:r>
-            <w:proofErr w:type="spellEnd"/>
-            <w:r>
-              <w:t xml:space="preserve"> button for registration</w:t>
+              <w:lastRenderedPageBreak/>
+              <w:t>The user click the google button for registration</w:t>
             </w:r>
           </w:p>
           <w:p>
@@ -8578,14 +8965,8 @@
               <w:spacing w:line="240" w:lineRule="auto"/>
             </w:pPr>
             <w:r>
-              <w:lastRenderedPageBreak/>
-              <w:t xml:space="preserve">The user inputs </w:t>
-            </w:r>
-            <w:proofErr w:type="spellStart"/>
-            <w:r>
-              <w:t>google</w:t>
-            </w:r>
-            <w:proofErr w:type="spellEnd"/>
+              <w:t>The user inputs google</w:t>
+            </w:r>
             <w:r>
               <w:t xml:space="preserve"> </w:t>
             </w:r>
@@ -9175,13 +9556,8 @@
             <w:pPr>
               <w:jc w:val="right"/>
             </w:pPr>
-            <w:proofErr w:type="spellStart"/>
-            <w:r>
-              <w:t>Postconditions</w:t>
-            </w:r>
-            <w:proofErr w:type="spellEnd"/>
-            <w:r>
-              <w:t>:</w:t>
+            <w:r>
+              <w:t>Postconditions:</w:t>
             </w:r>
           </w:p>
         </w:tc>
@@ -9422,6 +9798,7 @@
               <w:spacing w:line="240" w:lineRule="auto"/>
             </w:pPr>
             <w:r>
+              <w:lastRenderedPageBreak/>
               <w:t>The application displays an error message</w:t>
             </w:r>
           </w:p>
@@ -9434,7 +9811,6 @@
               <w:spacing w:line="240" w:lineRule="auto"/>
             </w:pPr>
             <w:r>
-              <w:lastRenderedPageBreak/>
               <w:t>The application returns to step 2)</w:t>
             </w:r>
           </w:p>
@@ -9859,13 +10235,8 @@
             <w:pPr>
               <w:jc w:val="right"/>
             </w:pPr>
-            <w:proofErr w:type="spellStart"/>
-            <w:r>
-              <w:t>Postconditions</w:t>
-            </w:r>
-            <w:proofErr w:type="spellEnd"/>
-            <w:r>
-              <w:t>:</w:t>
+            <w:r>
+              <w:t>Postconditions:</w:t>
             </w:r>
           </w:p>
         </w:tc>
@@ -10419,13 +10790,8 @@
             <w:pPr>
               <w:jc w:val="right"/>
             </w:pPr>
-            <w:proofErr w:type="spellStart"/>
-            <w:r>
-              <w:t>Postconditions</w:t>
-            </w:r>
-            <w:proofErr w:type="spellEnd"/>
-            <w:r>
-              <w:t>:</w:t>
+            <w:r>
+              <w:t>Postconditions:</w:t>
             </w:r>
           </w:p>
         </w:tc>
@@ -10541,6 +10907,7 @@
               <w:spacing w:line="240" w:lineRule="auto"/>
             </w:pPr>
             <w:r>
+              <w:lastRenderedPageBreak/>
               <w:t>The user must write a review</w:t>
             </w:r>
           </w:p>
@@ -10553,7 +10920,6 @@
               <w:spacing w:line="240" w:lineRule="auto"/>
             </w:pPr>
             <w:r>
-              <w:lastRenderedPageBreak/>
               <w:t>User clicks submit</w:t>
             </w:r>
           </w:p>
@@ -11054,13 +11420,8 @@
             <w:pPr>
               <w:jc w:val="right"/>
             </w:pPr>
-            <w:proofErr w:type="spellStart"/>
-            <w:r>
-              <w:t>Postconditions</w:t>
-            </w:r>
-            <w:proofErr w:type="spellEnd"/>
-            <w:r>
-              <w:t>:</w:t>
+            <w:r>
+              <w:t>Postconditions:</w:t>
             </w:r>
           </w:p>
         </w:tc>
@@ -11344,6 +11705,7 @@
               <w:jc w:val="right"/>
             </w:pPr>
             <w:r>
+              <w:lastRenderedPageBreak/>
               <w:t>Alternative Flows:</w:t>
             </w:r>
           </w:p>
@@ -11366,7 +11728,6 @@
               <w:spacing w:line="240" w:lineRule="auto"/>
             </w:pPr>
             <w:r>
-              <w:lastRenderedPageBreak/>
               <w:t>The application display</w:t>
             </w:r>
             <w:r>
@@ -11486,7 +11847,6 @@
               <w:jc w:val="right"/>
             </w:pPr>
             <w:r>
-              <w:lastRenderedPageBreak/>
               <w:t>Exceptions:</w:t>
             </w:r>
           </w:p>
@@ -11882,13 +12242,8 @@
             <w:pPr>
               <w:jc w:val="right"/>
             </w:pPr>
-            <w:proofErr w:type="spellStart"/>
-            <w:r>
-              <w:t>Postconditions</w:t>
-            </w:r>
-            <w:proofErr w:type="spellEnd"/>
-            <w:r>
-              <w:t>:</w:t>
+            <w:r>
+              <w:t>Postconditions:</w:t>
             </w:r>
           </w:p>
         </w:tc>
@@ -12361,7 +12716,6 @@
               <w:jc w:val="right"/>
             </w:pPr>
             <w:r>
-              <w:lastRenderedPageBreak/>
               <w:t>Actor:</w:t>
             </w:r>
           </w:p>
@@ -12442,13 +12796,8 @@
             <w:pPr>
               <w:jc w:val="right"/>
             </w:pPr>
-            <w:proofErr w:type="spellStart"/>
-            <w:r>
-              <w:t>Postconditions</w:t>
-            </w:r>
-            <w:proofErr w:type="spellEnd"/>
-            <w:r>
-              <w:t>:</w:t>
+            <w:r>
+              <w:t>Postconditions:</w:t>
             </w:r>
           </w:p>
         </w:tc>
@@ -13098,13 +13447,8 @@
             <w:pPr>
               <w:jc w:val="right"/>
             </w:pPr>
-            <w:proofErr w:type="spellStart"/>
-            <w:r>
-              <w:t>Postconditions</w:t>
-            </w:r>
-            <w:proofErr w:type="spellEnd"/>
-            <w:r>
-              <w:t>:</w:t>
+            <w:r>
+              <w:t>Postconditions:</w:t>
             </w:r>
           </w:p>
         </w:tc>
@@ -13328,6 +13672,7 @@
           </w:p>
           <w:p>
             <w:r>
+              <w:lastRenderedPageBreak/>
               <w:t>EX2: User cancels the Telephone Number</w:t>
             </w:r>
           </w:p>
@@ -13340,7 +13685,6 @@
               <w:spacing w:line="240" w:lineRule="auto"/>
             </w:pPr>
             <w:r>
-              <w:lastRenderedPageBreak/>
               <w:t>The application returns back to view clinic information page</w:t>
             </w:r>
           </w:p>
@@ -13472,7 +13816,7 @@
       </w:pPr>
       <w:r>
         <w:pict>
-          <v:shape id="_x0000_i1026" type="#_x0000_t75" style="width:481.1pt;height:226.35pt">
+          <v:shape id="_x0000_i1026" type="#_x0000_t75" style="width:481.2pt;height:226.2pt">
             <v:imagedata r:id="rId18" o:title="Boundary Class Diagram"/>
           </v:shape>
         </w:pict>
@@ -13505,7 +13849,7 @@
       </w:pPr>
       <w:r>
         <w:pict>
-          <v:shape id="_x0000_i1027" type="#_x0000_t75" style="width:481.1pt;height:615.25pt">
+          <v:shape id="_x0000_i1027" type="#_x0000_t75" style="width:481.2pt;height:615pt">
             <v:imagedata r:id="rId19" o:title="Entity Class Diagram"/>
           </v:shape>
         </w:pict>
@@ -13630,7 +13974,7 @@
           <w:i/>
         </w:rPr>
         <w:pict>
-          <v:shape id="_x0000_i1028" type="#_x0000_t75" style="width:481.65pt;height:597.25pt">
+          <v:shape id="_x0000_i1028" type="#_x0000_t75" style="width:481.8pt;height:597pt">
             <v:imagedata r:id="rId23" o:title="Sequence Diagram (Give Clinic Review)"/>
           </v:shape>
         </w:pict>
@@ -13752,7 +14096,7 @@
       </w:pPr>
       <w:r>
         <w:pict>
-          <v:shape id="_x0000_i1029" type="#_x0000_t75" style="width:482.2pt;height:340.35pt">
+          <v:shape id="_x0000_i1029" type="#_x0000_t75" style="width:481.8pt;height:340.2pt">
             <v:imagedata r:id="rId26" o:title="System Architecture Diagram (Layered Approach)"/>
           </v:shape>
         </w:pict>
@@ -15390,7 +15734,6 @@
         </w:rPr>
         <w:t>b) 1</w:t>
       </w:r>
-      <w:proofErr w:type="gramStart"/>
       <w:r>
         <w:rPr>
           <w:rFonts w:ascii="Arial" w:hAnsi="Arial" w:cs="Arial"/>
@@ -15398,7 +15741,6 @@
         </w:rPr>
         <w:t>,2,3</w:t>
       </w:r>
-      <w:proofErr w:type="gramEnd"/>
     </w:p>
     <w:p>
       <w:pPr>
@@ -15436,48 +15778,29 @@
           <w:szCs w:val="24"/>
           <w:u w:val="single" w:color="FF0000"/>
         </w:rPr>
-        <w:t>6,7,1</w:t>
-      </w:r>
-      <w:bookmarkStart w:id="53" w:name="_GoBack"/>
-      <w:bookmarkEnd w:id="53"/>
-      <w:r>
-        <w:rPr>
-          <w:rFonts w:ascii="Arial" w:hAnsi="Arial" w:cs="Arial"/>
-          <w:color w:val="FF0000"/>
+        <w:t>6,7,10*</w:t>
+      </w:r>
+      <w:r>
+        <w:rPr>
+          <w:rFonts w:ascii="Arial" w:hAnsi="Arial" w:cs="Arial"/>
           <w:szCs w:val="24"/>
-          <w:u w:val="single" w:color="FF0000"/>
-        </w:rPr>
-        <w:t>0*</w:t>
-      </w:r>
-      <w:r>
+        </w:rPr>
+        <w:t>,6,11,3</w:t>
+      </w:r>
+    </w:p>
+    <w:p>
+      <w:pPr>
         <w:rPr>
           <w:rFonts w:ascii="Arial" w:hAnsi="Arial" w:cs="Arial"/>
           <w:szCs w:val="24"/>
         </w:rPr>
-        <w:t>,6,11,3</w:t>
-      </w:r>
-    </w:p>
-    <w:p>
-      <w:pPr>
+      </w:pPr>
+      <w:r>
         <w:rPr>
           <w:rFonts w:ascii="Arial" w:hAnsi="Arial" w:cs="Arial"/>
           <w:szCs w:val="24"/>
         </w:rPr>
-      </w:pPr>
-      <w:r>
-        <w:rPr>
-          <w:rFonts w:ascii="Arial" w:hAnsi="Arial" w:cs="Arial"/>
-          <w:szCs w:val="24"/>
-        </w:rPr>
-        <w:t>e) 1</w:t>
-      </w:r>
-      <w:proofErr w:type="gramStart"/>
-      <w:r>
-        <w:rPr>
-          <w:rFonts w:ascii="Arial" w:hAnsi="Arial" w:cs="Arial"/>
-          <w:szCs w:val="24"/>
-        </w:rPr>
-        <w:t>,2,4,5,</w:t>
+        <w:t>e) 1,2,4,5,</w:t>
       </w:r>
       <w:r>
         <w:rPr>
@@ -15486,17 +15809,7 @@
           <w:szCs w:val="24"/>
           <w:u w:val="single"/>
         </w:rPr>
-        <w:t>6,8,10</w:t>
-      </w:r>
-      <w:proofErr w:type="gramEnd"/>
-      <w:r>
-        <w:rPr>
-          <w:rFonts w:ascii="Arial" w:hAnsi="Arial" w:cs="Arial"/>
-          <w:color w:val="FF0000"/>
-          <w:szCs w:val="24"/>
-          <w:u w:val="single"/>
-        </w:rPr>
-        <w:t>*</w:t>
+        <w:t>6,8,10*</w:t>
       </w:r>
       <w:r>
         <w:rPr>
@@ -15623,6 +15936,7 @@
         <w:t xml:space="preserve"> </w:t>
       </w:r>
     </w:p>
+    <w:bookmarkEnd w:id="0"/>
     <w:p>
       <w:pPr>
         <w:pStyle w:val="template"/>
@@ -15644,7 +15958,7 @@
 </file>
 
 <file path=word/endnotes.xml><?xml version="1.0" encoding="utf-8"?>
-<w:endnotes xmlns:wpc="http://schemas.microsoft.com/office/word/2010/wordprocessingCanvas" xmlns:mc="http://schemas.openxmlformats.org/markup-compatibility/2006" xmlns:o="urn:schemas-microsoft-com:office:office" xmlns:r="http://schemas.openxmlformats.org/officeDocument/2006/relationships" xmlns:m="http://schemas.openxmlformats.org/officeDocument/2006/math" xmlns:v="urn:schemas-microsoft-com:vml" xmlns:wp14="http://schemas.microsoft.com/office/word/2010/wordprocessingDrawing" xmlns:wp="http://schemas.openxmlformats.org/drawingml/2006/wordprocessingDrawing" xmlns:w10="urn:schemas-microsoft-com:office:word" xmlns:w="http://schemas.openxmlformats.org/wordprocessingml/2006/main" xmlns:w14="http://schemas.microsoft.com/office/word/2010/wordml" xmlns:w15="http://schemas.microsoft.com/office/word/2012/wordml" xmlns:wpg="http://schemas.microsoft.com/office/word/2010/wordprocessingGroup" xmlns:wpi="http://schemas.microsoft.com/office/word/2010/wordprocessingInk" xmlns:wne="http://schemas.microsoft.com/office/word/2006/wordml" xmlns:wps="http://schemas.microsoft.com/office/word/2010/wordprocessingShape" mc:Ignorable="w14 w15 wp14">
+<w:endnotes xmlns:wpc="http://schemas.microsoft.com/office/word/2010/wordprocessingCanvas" xmlns:cx="http://schemas.microsoft.com/office/drawing/2014/chartex" xmlns:cx1="http://schemas.microsoft.com/office/drawing/2015/9/8/chartex" xmlns:cx2="http://schemas.microsoft.com/office/drawing/2015/10/21/chartex" xmlns:cx3="http://schemas.microsoft.com/office/drawing/2016/5/9/chartex" xmlns:cx4="http://schemas.microsoft.com/office/drawing/2016/5/10/chartex" xmlns:cx5="http://schemas.microsoft.com/office/drawing/2016/5/11/chartex" xmlns:cx6="http://schemas.microsoft.com/office/drawing/2016/5/12/chartex" xmlns:cx7="http://schemas.microsoft.com/office/drawing/2016/5/13/chartex" xmlns:cx8="http://schemas.microsoft.com/office/drawing/2016/5/14/chartex" xmlns:mc="http://schemas.openxmlformats.org/markup-compatibility/2006" xmlns:aink="http://schemas.microsoft.com/office/drawing/2016/ink" xmlns:am3d="http://schemas.microsoft.com/office/drawing/2017/model3d" xmlns:o="urn:schemas-microsoft-com:office:office" xmlns:r="http://schemas.openxmlformats.org/officeDocument/2006/relationships" xmlns:m="http://schemas.openxmlformats.org/officeDocument/2006/math" xmlns:v="urn:schemas-microsoft-com:vml" xmlns:wp14="http://schemas.microsoft.com/office/word/2010/wordprocessingDrawing" xmlns:wp="http://schemas.openxmlformats.org/drawingml/2006/wordprocessingDrawing" xmlns:w10="urn:schemas-microsoft-com:office:word" xmlns:w="http://schemas.openxmlformats.org/wordprocessingml/2006/main" xmlns:w14="http://schemas.microsoft.com/office/word/2010/wordml" xmlns:w15="http://schemas.microsoft.com/office/word/2012/wordml" xmlns:w16cid="http://schemas.microsoft.com/office/word/2016/wordml/cid" xmlns:w16se="http://schemas.microsoft.com/office/word/2015/wordml/symex" xmlns:wpg="http://schemas.microsoft.com/office/word/2010/wordprocessingGroup" xmlns:wpi="http://schemas.microsoft.com/office/word/2010/wordprocessingInk" xmlns:wne="http://schemas.microsoft.com/office/word/2006/wordml" xmlns:wps="http://schemas.microsoft.com/office/word/2010/wordprocessingShape" mc:Ignorable="w14 w15 w16se w16cid wp14">
   <w:endnote w:type="separator" w:id="-1">
     <w:p>
       <w:pPr>
@@ -15669,7 +15983,7 @@
 </file>
 
 <file path=word/footer1.xml><?xml version="1.0" encoding="utf-8"?>
-<w:ftr xmlns:wpc="http://schemas.microsoft.com/office/word/2010/wordprocessingCanvas" xmlns:mc="http://schemas.openxmlformats.org/markup-compatibility/2006" xmlns:o="urn:schemas-microsoft-com:office:office" xmlns:r="http://schemas.openxmlformats.org/officeDocument/2006/relationships" xmlns:m="http://schemas.openxmlformats.org/officeDocument/2006/math" xmlns:v="urn:schemas-microsoft-com:vml" xmlns:wp14="http://schemas.microsoft.com/office/word/2010/wordprocessingDrawing" xmlns:wp="http://schemas.openxmlformats.org/drawingml/2006/wordprocessingDrawing" xmlns:w10="urn:schemas-microsoft-com:office:word" xmlns:w="http://schemas.openxmlformats.org/wordprocessingml/2006/main" xmlns:w14="http://schemas.microsoft.com/office/word/2010/wordml" xmlns:w15="http://schemas.microsoft.com/office/word/2012/wordml" xmlns:wpg="http://schemas.microsoft.com/office/word/2010/wordprocessingGroup" xmlns:wpi="http://schemas.microsoft.com/office/word/2010/wordprocessingInk" xmlns:wne="http://schemas.microsoft.com/office/word/2006/wordml" xmlns:wps="http://schemas.microsoft.com/office/word/2010/wordprocessingShape" mc:Ignorable="w14 w15 wp14">
+<w:ftr xmlns:wpc="http://schemas.microsoft.com/office/word/2010/wordprocessingCanvas" xmlns:cx="http://schemas.microsoft.com/office/drawing/2014/chartex" xmlns:cx1="http://schemas.microsoft.com/office/drawing/2015/9/8/chartex" xmlns:cx2="http://schemas.microsoft.com/office/drawing/2015/10/21/chartex" xmlns:cx3="http://schemas.microsoft.com/office/drawing/2016/5/9/chartex" xmlns:cx4="http://schemas.microsoft.com/office/drawing/2016/5/10/chartex" xmlns:cx5="http://schemas.microsoft.com/office/drawing/2016/5/11/chartex" xmlns:cx6="http://schemas.microsoft.com/office/drawing/2016/5/12/chartex" xmlns:cx7="http://schemas.microsoft.com/office/drawing/2016/5/13/chartex" xmlns:cx8="http://schemas.microsoft.com/office/drawing/2016/5/14/chartex" xmlns:mc="http://schemas.openxmlformats.org/markup-compatibility/2006" xmlns:aink="http://schemas.microsoft.com/office/drawing/2016/ink" xmlns:am3d="http://schemas.microsoft.com/office/drawing/2017/model3d" xmlns:o="urn:schemas-microsoft-com:office:office" xmlns:r="http://schemas.openxmlformats.org/officeDocument/2006/relationships" xmlns:m="http://schemas.openxmlformats.org/officeDocument/2006/math" xmlns:v="urn:schemas-microsoft-com:vml" xmlns:wp14="http://schemas.microsoft.com/office/word/2010/wordprocessingDrawing" xmlns:wp="http://schemas.openxmlformats.org/drawingml/2006/wordprocessingDrawing" xmlns:w10="urn:schemas-microsoft-com:office:word" xmlns:w="http://schemas.openxmlformats.org/wordprocessingml/2006/main" xmlns:w14="http://schemas.microsoft.com/office/word/2010/wordml" xmlns:w15="http://schemas.microsoft.com/office/word/2012/wordml" xmlns:w16cid="http://schemas.microsoft.com/office/word/2016/wordml/cid" xmlns:w16se="http://schemas.microsoft.com/office/word/2015/wordml/symex" xmlns:wpg="http://schemas.microsoft.com/office/word/2010/wordprocessingGroup" xmlns:wpi="http://schemas.microsoft.com/office/word/2010/wordprocessingInk" xmlns:wne="http://schemas.microsoft.com/office/word/2006/wordml" xmlns:wps="http://schemas.microsoft.com/office/word/2010/wordprocessingShape" mc:Ignorable="w14 w15 w16se w16cid wp14">
   <w:p>
     <w:pPr>
       <w:pStyle w:val="Footer"/>
@@ -15691,7 +16005,7 @@
 </file>
 
 <file path=word/footer2.xml><?xml version="1.0" encoding="utf-8"?>
-<w:ftr xmlns:wpc="http://schemas.microsoft.com/office/word/2010/wordprocessingCanvas" xmlns:mc="http://schemas.openxmlformats.org/markup-compatibility/2006" xmlns:o="urn:schemas-microsoft-com:office:office" xmlns:r="http://schemas.openxmlformats.org/officeDocument/2006/relationships" xmlns:m="http://schemas.openxmlformats.org/officeDocument/2006/math" xmlns:v="urn:schemas-microsoft-com:vml" xmlns:wp14="http://schemas.microsoft.com/office/word/2010/wordprocessingDrawing" xmlns:wp="http://schemas.openxmlformats.org/drawingml/2006/wordprocessingDrawing" xmlns:w10="urn:schemas-microsoft-com:office:word" xmlns:w="http://schemas.openxmlformats.org/wordprocessingml/2006/main" xmlns:w14="http://schemas.microsoft.com/office/word/2010/wordml" xmlns:w15="http://schemas.microsoft.com/office/word/2012/wordml" xmlns:wpg="http://schemas.microsoft.com/office/word/2010/wordprocessingGroup" xmlns:wpi="http://schemas.microsoft.com/office/word/2010/wordprocessingInk" xmlns:wne="http://schemas.microsoft.com/office/word/2006/wordml" xmlns:wps="http://schemas.microsoft.com/office/word/2010/wordprocessingShape" mc:Ignorable="w14 w15 wp14">
+<w:ftr xmlns:wpc="http://schemas.microsoft.com/office/word/2010/wordprocessingCanvas" xmlns:cx="http://schemas.microsoft.com/office/drawing/2014/chartex" xmlns:cx1="http://schemas.microsoft.com/office/drawing/2015/9/8/chartex" xmlns:cx2="http://schemas.microsoft.com/office/drawing/2015/10/21/chartex" xmlns:cx3="http://schemas.microsoft.com/office/drawing/2016/5/9/chartex" xmlns:cx4="http://schemas.microsoft.com/office/drawing/2016/5/10/chartex" xmlns:cx5="http://schemas.microsoft.com/office/drawing/2016/5/11/chartex" xmlns:cx6="http://schemas.microsoft.com/office/drawing/2016/5/12/chartex" xmlns:cx7="http://schemas.microsoft.com/office/drawing/2016/5/13/chartex" xmlns:cx8="http://schemas.microsoft.com/office/drawing/2016/5/14/chartex" xmlns:mc="http://schemas.openxmlformats.org/markup-compatibility/2006" xmlns:aink="http://schemas.microsoft.com/office/drawing/2016/ink" xmlns:am3d="http://schemas.microsoft.com/office/drawing/2017/model3d" xmlns:o="urn:schemas-microsoft-com:office:office" xmlns:r="http://schemas.openxmlformats.org/officeDocument/2006/relationships" xmlns:m="http://schemas.openxmlformats.org/officeDocument/2006/math" xmlns:v="urn:schemas-microsoft-com:vml" xmlns:wp14="http://schemas.microsoft.com/office/word/2010/wordprocessingDrawing" xmlns:wp="http://schemas.openxmlformats.org/drawingml/2006/wordprocessingDrawing" xmlns:w10="urn:schemas-microsoft-com:office:word" xmlns:w="http://schemas.openxmlformats.org/wordprocessingml/2006/main" xmlns:w14="http://schemas.microsoft.com/office/word/2010/wordml" xmlns:w15="http://schemas.microsoft.com/office/word/2012/wordml" xmlns:w16cid="http://schemas.microsoft.com/office/word/2016/wordml/cid" xmlns:w16se="http://schemas.microsoft.com/office/word/2015/wordml/symex" xmlns:wpg="http://schemas.microsoft.com/office/word/2010/wordprocessingGroup" xmlns:wpi="http://schemas.microsoft.com/office/word/2010/wordprocessingInk" xmlns:wne="http://schemas.microsoft.com/office/word/2006/wordml" xmlns:wps="http://schemas.microsoft.com/office/word/2010/wordprocessingShape" mc:Ignorable="w14 w15 w16se w16cid wp14">
   <w:p>
     <w:pPr>
       <w:pStyle w:val="Footer"/>
@@ -15701,7 +16015,7 @@
 </file>
 
 <file path=word/footnotes.xml><?xml version="1.0" encoding="utf-8"?>
-<w:footnotes xmlns:wpc="http://schemas.microsoft.com/office/word/2010/wordprocessingCanvas" xmlns:mc="http://schemas.openxmlformats.org/markup-compatibility/2006" xmlns:o="urn:schemas-microsoft-com:office:office" xmlns:r="http://schemas.openxmlformats.org/officeDocument/2006/relationships" xmlns:m="http://schemas.openxmlformats.org/officeDocument/2006/math" xmlns:v="urn:schemas-microsoft-com:vml" xmlns:wp14="http://schemas.microsoft.com/office/word/2010/wordprocessingDrawing" xmlns:wp="http://schemas.openxmlformats.org/drawingml/2006/wordprocessingDrawing" xmlns:w10="urn:schemas-microsoft-com:office:word" xmlns:w="http://schemas.openxmlformats.org/wordprocessingml/2006/main" xmlns:w14="http://schemas.microsoft.com/office/word/2010/wordml" xmlns:w15="http://schemas.microsoft.com/office/word/2012/wordml" xmlns:wpg="http://schemas.microsoft.com/office/word/2010/wordprocessingGroup" xmlns:wpi="http://schemas.microsoft.com/office/word/2010/wordprocessingInk" xmlns:wne="http://schemas.microsoft.com/office/word/2006/wordml" xmlns:wps="http://schemas.microsoft.com/office/word/2010/wordprocessingShape" mc:Ignorable="w14 w15 wp14">
+<w:footnotes xmlns:wpc="http://schemas.microsoft.com/office/word/2010/wordprocessingCanvas" xmlns:cx="http://schemas.microsoft.com/office/drawing/2014/chartex" xmlns:cx1="http://schemas.microsoft.com/office/drawing/2015/9/8/chartex" xmlns:cx2="http://schemas.microsoft.com/office/drawing/2015/10/21/chartex" xmlns:cx3="http://schemas.microsoft.com/office/drawing/2016/5/9/chartex" xmlns:cx4="http://schemas.microsoft.com/office/drawing/2016/5/10/chartex" xmlns:cx5="http://schemas.microsoft.com/office/drawing/2016/5/11/chartex" xmlns:cx6="http://schemas.microsoft.com/office/drawing/2016/5/12/chartex" xmlns:cx7="http://schemas.microsoft.com/office/drawing/2016/5/13/chartex" xmlns:cx8="http://schemas.microsoft.com/office/drawing/2016/5/14/chartex" xmlns:mc="http://schemas.openxmlformats.org/markup-compatibility/2006" xmlns:aink="http://schemas.microsoft.com/office/drawing/2016/ink" xmlns:am3d="http://schemas.microsoft.com/office/drawing/2017/model3d" xmlns:o="urn:schemas-microsoft-com:office:office" xmlns:r="http://schemas.openxmlformats.org/officeDocument/2006/relationships" xmlns:m="http://schemas.openxmlformats.org/officeDocument/2006/math" xmlns:v="urn:schemas-microsoft-com:vml" xmlns:wp14="http://schemas.microsoft.com/office/word/2010/wordprocessingDrawing" xmlns:wp="http://schemas.openxmlformats.org/drawingml/2006/wordprocessingDrawing" xmlns:w10="urn:schemas-microsoft-com:office:word" xmlns:w="http://schemas.openxmlformats.org/wordprocessingml/2006/main" xmlns:w14="http://schemas.microsoft.com/office/word/2010/wordml" xmlns:w15="http://schemas.microsoft.com/office/word/2012/wordml" xmlns:w16cid="http://schemas.microsoft.com/office/word/2016/wordml/cid" xmlns:w16se="http://schemas.microsoft.com/office/word/2015/wordml/symex" xmlns:wpg="http://schemas.microsoft.com/office/word/2010/wordprocessingGroup" xmlns:wpi="http://schemas.microsoft.com/office/word/2010/wordprocessingInk" xmlns:wne="http://schemas.microsoft.com/office/word/2006/wordml" xmlns:wps="http://schemas.microsoft.com/office/word/2010/wordprocessingShape" mc:Ignorable="w14 w15 w16se w16cid wp14">
   <w:footnote w:type="separator" w:id="-1">
     <w:p>
       <w:pPr>
@@ -15726,7 +16040,7 @@
 </file>
 
 <file path=word/header1.xml><?xml version="1.0" encoding="utf-8"?>
-<w:hdr xmlns:wpc="http://schemas.microsoft.com/office/word/2010/wordprocessingCanvas" xmlns:mc="http://schemas.openxmlformats.org/markup-compatibility/2006" xmlns:o="urn:schemas-microsoft-com:office:office" xmlns:r="http://schemas.openxmlformats.org/officeDocument/2006/relationships" xmlns:m="http://schemas.openxmlformats.org/officeDocument/2006/math" xmlns:v="urn:schemas-microsoft-com:vml" xmlns:wp14="http://schemas.microsoft.com/office/word/2010/wordprocessingDrawing" xmlns:wp="http://schemas.openxmlformats.org/drawingml/2006/wordprocessingDrawing" xmlns:w10="urn:schemas-microsoft-com:office:word" xmlns:w="http://schemas.openxmlformats.org/wordprocessingml/2006/main" xmlns:w14="http://schemas.microsoft.com/office/word/2010/wordml" xmlns:w15="http://schemas.microsoft.com/office/word/2012/wordml" xmlns:wpg="http://schemas.microsoft.com/office/word/2010/wordprocessingGroup" xmlns:wpi="http://schemas.microsoft.com/office/word/2010/wordprocessingInk" xmlns:wne="http://schemas.microsoft.com/office/word/2006/wordml" xmlns:wps="http://schemas.microsoft.com/office/word/2010/wordprocessingShape" mc:Ignorable="w14 w15 wp14">
+<w:hdr xmlns:wpc="http://schemas.microsoft.com/office/word/2010/wordprocessingCanvas" xmlns:cx="http://schemas.microsoft.com/office/drawing/2014/chartex" xmlns:cx1="http://schemas.microsoft.com/office/drawing/2015/9/8/chartex" xmlns:cx2="http://schemas.microsoft.com/office/drawing/2015/10/21/chartex" xmlns:cx3="http://schemas.microsoft.com/office/drawing/2016/5/9/chartex" xmlns:cx4="http://schemas.microsoft.com/office/drawing/2016/5/10/chartex" xmlns:cx5="http://schemas.microsoft.com/office/drawing/2016/5/11/chartex" xmlns:cx6="http://schemas.microsoft.com/office/drawing/2016/5/12/chartex" xmlns:cx7="http://schemas.microsoft.com/office/drawing/2016/5/13/chartex" xmlns:cx8="http://schemas.microsoft.com/office/drawing/2016/5/14/chartex" xmlns:mc="http://schemas.openxmlformats.org/markup-compatibility/2006" xmlns:aink="http://schemas.microsoft.com/office/drawing/2016/ink" xmlns:am3d="http://schemas.microsoft.com/office/drawing/2017/model3d" xmlns:o="urn:schemas-microsoft-com:office:office" xmlns:r="http://schemas.openxmlformats.org/officeDocument/2006/relationships" xmlns:m="http://schemas.openxmlformats.org/officeDocument/2006/math" xmlns:v="urn:schemas-microsoft-com:vml" xmlns:wp14="http://schemas.microsoft.com/office/word/2010/wordprocessingDrawing" xmlns:wp="http://schemas.openxmlformats.org/drawingml/2006/wordprocessingDrawing" xmlns:w10="urn:schemas-microsoft-com:office:word" xmlns:w="http://schemas.openxmlformats.org/wordprocessingml/2006/main" xmlns:w14="http://schemas.microsoft.com/office/word/2010/wordml" xmlns:w15="http://schemas.microsoft.com/office/word/2012/wordml" xmlns:w16cid="http://schemas.microsoft.com/office/word/2016/wordml/cid" xmlns:w16se="http://schemas.microsoft.com/office/word/2015/wordml/symex" xmlns:wpg="http://schemas.microsoft.com/office/word/2010/wordprocessingGroup" xmlns:wpi="http://schemas.microsoft.com/office/word/2010/wordprocessingInk" xmlns:wne="http://schemas.microsoft.com/office/word/2006/wordml" xmlns:wps="http://schemas.microsoft.com/office/word/2010/wordprocessingShape" mc:Ignorable="w14 w15 w16se w16cid wp14">
   <w:p>
     <w:pPr>
       <w:pStyle w:val="Header"/>
@@ -15781,7 +16095,7 @@
 </file>
 
 <file path=word/header2.xml><?xml version="1.0" encoding="utf-8"?>
-<w:hdr xmlns:wpc="http://schemas.microsoft.com/office/word/2010/wordprocessingCanvas" xmlns:mc="http://schemas.openxmlformats.org/markup-compatibility/2006" xmlns:o="urn:schemas-microsoft-com:office:office" xmlns:r="http://schemas.openxmlformats.org/officeDocument/2006/relationships" xmlns:m="http://schemas.openxmlformats.org/officeDocument/2006/math" xmlns:v="urn:schemas-microsoft-com:vml" xmlns:wp14="http://schemas.microsoft.com/office/word/2010/wordprocessingDrawing" xmlns:wp="http://schemas.openxmlformats.org/drawingml/2006/wordprocessingDrawing" xmlns:w10="urn:schemas-microsoft-com:office:word" xmlns:w="http://schemas.openxmlformats.org/wordprocessingml/2006/main" xmlns:w14="http://schemas.microsoft.com/office/word/2010/wordml" xmlns:w15="http://schemas.microsoft.com/office/word/2012/wordml" xmlns:wpg="http://schemas.microsoft.com/office/word/2010/wordprocessingGroup" xmlns:wpi="http://schemas.microsoft.com/office/word/2010/wordprocessingInk" xmlns:wne="http://schemas.microsoft.com/office/word/2006/wordml" xmlns:wps="http://schemas.microsoft.com/office/word/2010/wordprocessingShape" mc:Ignorable="w14 w15 wp14">
+<w:hdr xmlns:wpc="http://schemas.microsoft.com/office/word/2010/wordprocessingCanvas" xmlns:cx="http://schemas.microsoft.com/office/drawing/2014/chartex" xmlns:cx1="http://schemas.microsoft.com/office/drawing/2015/9/8/chartex" xmlns:cx2="http://schemas.microsoft.com/office/drawing/2015/10/21/chartex" xmlns:cx3="http://schemas.microsoft.com/office/drawing/2016/5/9/chartex" xmlns:cx4="http://schemas.microsoft.com/office/drawing/2016/5/10/chartex" xmlns:cx5="http://schemas.microsoft.com/office/drawing/2016/5/11/chartex" xmlns:cx6="http://schemas.microsoft.com/office/drawing/2016/5/12/chartex" xmlns:cx7="http://schemas.microsoft.com/office/drawing/2016/5/13/chartex" xmlns:cx8="http://schemas.microsoft.com/office/drawing/2016/5/14/chartex" xmlns:mc="http://schemas.openxmlformats.org/markup-compatibility/2006" xmlns:aink="http://schemas.microsoft.com/office/drawing/2016/ink" xmlns:am3d="http://schemas.microsoft.com/office/drawing/2017/model3d" xmlns:o="urn:schemas-microsoft-com:office:office" xmlns:r="http://schemas.openxmlformats.org/officeDocument/2006/relationships" xmlns:m="http://schemas.openxmlformats.org/officeDocument/2006/math" xmlns:v="urn:schemas-microsoft-com:vml" xmlns:wp14="http://schemas.microsoft.com/office/word/2010/wordprocessingDrawing" xmlns:wp="http://schemas.openxmlformats.org/drawingml/2006/wordprocessingDrawing" xmlns:w10="urn:schemas-microsoft-com:office:word" xmlns:w="http://schemas.openxmlformats.org/wordprocessingml/2006/main" xmlns:w14="http://schemas.microsoft.com/office/word/2010/wordml" xmlns:w15="http://schemas.microsoft.com/office/word/2012/wordml" xmlns:w16cid="http://schemas.microsoft.com/office/word/2016/wordml/cid" xmlns:w16se="http://schemas.microsoft.com/office/word/2015/wordml/symex" xmlns:wpg="http://schemas.microsoft.com/office/word/2010/wordprocessingGroup" xmlns:wpi="http://schemas.microsoft.com/office/word/2010/wordprocessingInk" xmlns:wne="http://schemas.microsoft.com/office/word/2006/wordml" xmlns:wps="http://schemas.microsoft.com/office/word/2010/wordprocessingShape" mc:Ignorable="w14 w15 w16se w16cid wp14">
   <w:p>
     <w:pPr>
       <w:pStyle w:val="Header"/>
@@ -15844,8 +16158,8 @@
 </file>
 
 <file path=word/numbering.xml><?xml version="1.0" encoding="utf-8"?>
-<w:numbering xmlns:wpc="http://schemas.microsoft.com/office/word/2010/wordprocessingCanvas" xmlns:mc="http://schemas.openxmlformats.org/markup-compatibility/2006" xmlns:o="urn:schemas-microsoft-com:office:office" xmlns:r="http://schemas.openxmlformats.org/officeDocument/2006/relationships" xmlns:m="http://schemas.openxmlformats.org/officeDocument/2006/math" xmlns:v="urn:schemas-microsoft-com:vml" xmlns:wp14="http://schemas.microsoft.com/office/word/2010/wordprocessingDrawing" xmlns:wp="http://schemas.openxmlformats.org/drawingml/2006/wordprocessingDrawing" xmlns:w10="urn:schemas-microsoft-com:office:word" xmlns:w="http://schemas.openxmlformats.org/wordprocessingml/2006/main" xmlns:w14="http://schemas.microsoft.com/office/word/2010/wordml" xmlns:w15="http://schemas.microsoft.com/office/word/2012/wordml" xmlns:wpg="http://schemas.microsoft.com/office/word/2010/wordprocessingGroup" xmlns:wpi="http://schemas.microsoft.com/office/word/2010/wordprocessingInk" xmlns:wne="http://schemas.microsoft.com/office/word/2006/wordml" xmlns:wps="http://schemas.microsoft.com/office/word/2010/wordprocessingShape" mc:Ignorable="w14 w15 wp14">
-  <w:abstractNum w:abstractNumId="0">
+<w:numbering xmlns:wpc="http://schemas.microsoft.com/office/word/2010/wordprocessingCanvas" xmlns:cx="http://schemas.microsoft.com/office/drawing/2014/chartex" xmlns:cx1="http://schemas.microsoft.com/office/drawing/2015/9/8/chartex" xmlns:cx2="http://schemas.microsoft.com/office/drawing/2015/10/21/chartex" xmlns:cx3="http://schemas.microsoft.com/office/drawing/2016/5/9/chartex" xmlns:cx4="http://schemas.microsoft.com/office/drawing/2016/5/10/chartex" xmlns:cx5="http://schemas.microsoft.com/office/drawing/2016/5/11/chartex" xmlns:cx6="http://schemas.microsoft.com/office/drawing/2016/5/12/chartex" xmlns:cx7="http://schemas.microsoft.com/office/drawing/2016/5/13/chartex" xmlns:cx8="http://schemas.microsoft.com/office/drawing/2016/5/14/chartex" xmlns:mc="http://schemas.openxmlformats.org/markup-compatibility/2006" xmlns:aink="http://schemas.microsoft.com/office/drawing/2016/ink" xmlns:am3d="http://schemas.microsoft.com/office/drawing/2017/model3d" xmlns:o="urn:schemas-microsoft-com:office:office" xmlns:r="http://schemas.openxmlformats.org/officeDocument/2006/relationships" xmlns:m="http://schemas.openxmlformats.org/officeDocument/2006/math" xmlns:v="urn:schemas-microsoft-com:vml" xmlns:wp14="http://schemas.microsoft.com/office/word/2010/wordprocessingDrawing" xmlns:wp="http://schemas.openxmlformats.org/drawingml/2006/wordprocessingDrawing" xmlns:w10="urn:schemas-microsoft-com:office:word" xmlns:w="http://schemas.openxmlformats.org/wordprocessingml/2006/main" xmlns:w14="http://schemas.microsoft.com/office/word/2010/wordml" xmlns:w15="http://schemas.microsoft.com/office/word/2012/wordml" xmlns:w16cid="http://schemas.microsoft.com/office/word/2016/wordml/cid" xmlns:w16se="http://schemas.microsoft.com/office/word/2015/wordml/symex" xmlns:wpg="http://schemas.microsoft.com/office/word/2010/wordprocessingGroup" xmlns:wpi="http://schemas.microsoft.com/office/word/2010/wordprocessingInk" xmlns:wne="http://schemas.microsoft.com/office/word/2006/wordml" xmlns:wps="http://schemas.microsoft.com/office/word/2010/wordprocessingShape" mc:Ignorable="w14 w15 w16se w16cid wp14">
+  <w:abstractNum w:abstractNumId="0" w15:restartNumberingAfterBreak="0">
     <w:nsid w:val="FFFFFFFB"/>
     <w:multiLevelType w:val="multilevel"/>
     <w:tmpl w:val="D8BC5BE2"/>
@@ -15922,7 +16236,7 @@
       <w:lvlJc w:val="left"/>
     </w:lvl>
   </w:abstractNum>
-  <w:abstractNum w:abstractNumId="1">
+  <w:abstractNum w:abstractNumId="1" w15:restartNumberingAfterBreak="0">
     <w:nsid w:val="02663530"/>
     <w:multiLevelType w:val="hybridMultilevel"/>
     <w:tmpl w:val="4CBE6E90"/>
@@ -16035,7 +16349,7 @@
       </w:rPr>
     </w:lvl>
   </w:abstractNum>
-  <w:abstractNum w:abstractNumId="2">
+  <w:abstractNum w:abstractNumId="2" w15:restartNumberingAfterBreak="0">
     <w:nsid w:val="05C61ACB"/>
     <w:multiLevelType w:val="hybridMultilevel"/>
     <w:tmpl w:val="3E5CDFBC"/>
@@ -16124,7 +16438,7 @@
       </w:pPr>
     </w:lvl>
   </w:abstractNum>
-  <w:abstractNum w:abstractNumId="3">
+  <w:abstractNum w:abstractNumId="3" w15:restartNumberingAfterBreak="0">
     <w:nsid w:val="098901AD"/>
     <w:multiLevelType w:val="hybridMultilevel"/>
     <w:tmpl w:val="B5CE1FF2"/>
@@ -16237,7 +16551,7 @@
       </w:rPr>
     </w:lvl>
   </w:abstractNum>
-  <w:abstractNum w:abstractNumId="4">
+  <w:abstractNum w:abstractNumId="4" w15:restartNumberingAfterBreak="0">
     <w:nsid w:val="18331896"/>
     <w:multiLevelType w:val="hybridMultilevel"/>
     <w:tmpl w:val="BFD6E46E"/>
@@ -16350,7 +16664,7 @@
       </w:rPr>
     </w:lvl>
   </w:abstractNum>
-  <w:abstractNum w:abstractNumId="5">
+  <w:abstractNum w:abstractNumId="5" w15:restartNumberingAfterBreak="0">
     <w:nsid w:val="18E23C33"/>
     <w:multiLevelType w:val="hybridMultilevel"/>
     <w:tmpl w:val="3D262580"/>
@@ -16463,7 +16777,7 @@
       </w:rPr>
     </w:lvl>
   </w:abstractNum>
-  <w:abstractNum w:abstractNumId="6">
+  <w:abstractNum w:abstractNumId="6" w15:restartNumberingAfterBreak="0">
     <w:nsid w:val="1AEF0AE3"/>
     <w:multiLevelType w:val="hybridMultilevel"/>
     <w:tmpl w:val="B638F64A"/>
@@ -16552,7 +16866,7 @@
       </w:pPr>
     </w:lvl>
   </w:abstractNum>
-  <w:abstractNum w:abstractNumId="7">
+  <w:abstractNum w:abstractNumId="7" w15:restartNumberingAfterBreak="0">
     <w:nsid w:val="1BB52212"/>
     <w:multiLevelType w:val="hybridMultilevel"/>
     <w:tmpl w:val="8034C446"/>
@@ -16665,7 +16979,7 @@
       </w:rPr>
     </w:lvl>
   </w:abstractNum>
-  <w:abstractNum w:abstractNumId="8">
+  <w:abstractNum w:abstractNumId="8" w15:restartNumberingAfterBreak="0">
     <w:nsid w:val="1E1966C9"/>
     <w:multiLevelType w:val="hybridMultilevel"/>
     <w:tmpl w:val="A0EE43E2"/>
@@ -16754,7 +17068,7 @@
       </w:pPr>
     </w:lvl>
   </w:abstractNum>
-  <w:abstractNum w:abstractNumId="9">
+  <w:abstractNum w:abstractNumId="9" w15:restartNumberingAfterBreak="0">
     <w:nsid w:val="239C6014"/>
     <w:multiLevelType w:val="hybridMultilevel"/>
     <w:tmpl w:val="8DBA9AF6"/>
@@ -16843,7 +17157,7 @@
       </w:pPr>
     </w:lvl>
   </w:abstractNum>
-  <w:abstractNum w:abstractNumId="10">
+  <w:abstractNum w:abstractNumId="10" w15:restartNumberingAfterBreak="0">
     <w:nsid w:val="24156C89"/>
     <w:multiLevelType w:val="hybridMultilevel"/>
     <w:tmpl w:val="8A380B84"/>
@@ -16932,7 +17246,7 @@
       </w:pPr>
     </w:lvl>
   </w:abstractNum>
-  <w:abstractNum w:abstractNumId="11">
+  <w:abstractNum w:abstractNumId="11" w15:restartNumberingAfterBreak="0">
     <w:nsid w:val="28B85011"/>
     <w:multiLevelType w:val="hybridMultilevel"/>
     <w:tmpl w:val="AB124B5A"/>
@@ -17021,7 +17335,7 @@
       </w:pPr>
     </w:lvl>
   </w:abstractNum>
-  <w:abstractNum w:abstractNumId="12">
+  <w:abstractNum w:abstractNumId="12" w15:restartNumberingAfterBreak="0">
     <w:nsid w:val="2AE12B32"/>
     <w:multiLevelType w:val="hybridMultilevel"/>
     <w:tmpl w:val="BE14960A"/>
@@ -17134,7 +17448,7 @@
       </w:rPr>
     </w:lvl>
   </w:abstractNum>
-  <w:abstractNum w:abstractNumId="13">
+  <w:abstractNum w:abstractNumId="13" w15:restartNumberingAfterBreak="0">
     <w:nsid w:val="2F59148A"/>
     <w:multiLevelType w:val="hybridMultilevel"/>
     <w:tmpl w:val="5382FD96"/>
@@ -17247,7 +17561,7 @@
       </w:rPr>
     </w:lvl>
   </w:abstractNum>
-  <w:abstractNum w:abstractNumId="14">
+  <w:abstractNum w:abstractNumId="14" w15:restartNumberingAfterBreak="0">
     <w:nsid w:val="39D428D8"/>
     <w:multiLevelType w:val="hybridMultilevel"/>
     <w:tmpl w:val="2AEE7A44"/>
@@ -17336,7 +17650,7 @@
       </w:pPr>
     </w:lvl>
   </w:abstractNum>
-  <w:abstractNum w:abstractNumId="15">
+  <w:abstractNum w:abstractNumId="15" w15:restartNumberingAfterBreak="0">
     <w:nsid w:val="3BB54B80"/>
     <w:multiLevelType w:val="hybridMultilevel"/>
     <w:tmpl w:val="E4564DF6"/>
@@ -17425,7 +17739,7 @@
       </w:pPr>
     </w:lvl>
   </w:abstractNum>
-  <w:abstractNum w:abstractNumId="16">
+  <w:abstractNum w:abstractNumId="16" w15:restartNumberingAfterBreak="0">
     <w:nsid w:val="3E784CF4"/>
     <w:multiLevelType w:val="hybridMultilevel"/>
     <w:tmpl w:val="91B8B7C6"/>
@@ -17514,7 +17828,7 @@
       </w:pPr>
     </w:lvl>
   </w:abstractNum>
-  <w:abstractNum w:abstractNumId="17">
+  <w:abstractNum w:abstractNumId="17" w15:restartNumberingAfterBreak="0">
     <w:nsid w:val="40CD376E"/>
     <w:multiLevelType w:val="hybridMultilevel"/>
     <w:tmpl w:val="3738AA8C"/>
@@ -17603,7 +17917,7 @@
       </w:pPr>
     </w:lvl>
   </w:abstractNum>
-  <w:abstractNum w:abstractNumId="18">
+  <w:abstractNum w:abstractNumId="18" w15:restartNumberingAfterBreak="0">
     <w:nsid w:val="4409452E"/>
     <w:multiLevelType w:val="hybridMultilevel"/>
     <w:tmpl w:val="91F051A0"/>
@@ -17689,7 +18003,7 @@
       </w:pPr>
     </w:lvl>
   </w:abstractNum>
-  <w:abstractNum w:abstractNumId="19">
+  <w:abstractNum w:abstractNumId="19" w15:restartNumberingAfterBreak="0">
     <w:nsid w:val="44953BDB"/>
     <w:multiLevelType w:val="multilevel"/>
     <w:tmpl w:val="AF62EE5A"/>
@@ -17778,7 +18092,7 @@
       </w:pPr>
     </w:lvl>
   </w:abstractNum>
-  <w:abstractNum w:abstractNumId="20">
+  <w:abstractNum w:abstractNumId="20" w15:restartNumberingAfterBreak="0">
     <w:nsid w:val="48A94157"/>
     <w:multiLevelType w:val="hybridMultilevel"/>
     <w:tmpl w:val="BD528EFE"/>
@@ -17867,7 +18181,7 @@
       </w:pPr>
     </w:lvl>
   </w:abstractNum>
-  <w:abstractNum w:abstractNumId="21">
+  <w:abstractNum w:abstractNumId="21" w15:restartNumberingAfterBreak="0">
     <w:nsid w:val="4B8E5B19"/>
     <w:multiLevelType w:val="hybridMultilevel"/>
     <w:tmpl w:val="73EEF68A"/>
@@ -17956,7 +18270,7 @@
       </w:pPr>
     </w:lvl>
   </w:abstractNum>
-  <w:abstractNum w:abstractNumId="22">
+  <w:abstractNum w:abstractNumId="22" w15:restartNumberingAfterBreak="0">
     <w:nsid w:val="4E735CD1"/>
     <w:multiLevelType w:val="hybridMultilevel"/>
     <w:tmpl w:val="061A8C16"/>
@@ -18069,7 +18383,7 @@
       </w:rPr>
     </w:lvl>
   </w:abstractNum>
-  <w:abstractNum w:abstractNumId="23">
+  <w:abstractNum w:abstractNumId="23" w15:restartNumberingAfterBreak="0">
     <w:nsid w:val="53552444"/>
     <w:multiLevelType w:val="hybridMultilevel"/>
     <w:tmpl w:val="B638F64A"/>
@@ -18158,7 +18472,7 @@
       </w:pPr>
     </w:lvl>
   </w:abstractNum>
-  <w:abstractNum w:abstractNumId="24">
+  <w:abstractNum w:abstractNumId="24" w15:restartNumberingAfterBreak="0">
     <w:nsid w:val="55A84BF1"/>
     <w:multiLevelType w:val="hybridMultilevel"/>
     <w:tmpl w:val="D124E928"/>
@@ -18247,7 +18561,7 @@
       </w:pPr>
     </w:lvl>
   </w:abstractNum>
-  <w:abstractNum w:abstractNumId="25">
+  <w:abstractNum w:abstractNumId="25" w15:restartNumberingAfterBreak="0">
     <w:nsid w:val="5DCB7E61"/>
     <w:multiLevelType w:val="hybridMultilevel"/>
     <w:tmpl w:val="482C1DDA"/>
@@ -18360,7 +18674,7 @@
       </w:rPr>
     </w:lvl>
   </w:abstractNum>
-  <w:abstractNum w:abstractNumId="26">
+  <w:abstractNum w:abstractNumId="26" w15:restartNumberingAfterBreak="0">
     <w:nsid w:val="600A2EEC"/>
     <w:multiLevelType w:val="hybridMultilevel"/>
     <w:tmpl w:val="02583F32"/>
@@ -18449,7 +18763,7 @@
       </w:pPr>
     </w:lvl>
   </w:abstractNum>
-  <w:abstractNum w:abstractNumId="27">
+  <w:abstractNum w:abstractNumId="27" w15:restartNumberingAfterBreak="0">
     <w:nsid w:val="60E049B2"/>
     <w:multiLevelType w:val="hybridMultilevel"/>
     <w:tmpl w:val="174641D6"/>
@@ -18538,7 +18852,7 @@
       </w:pPr>
     </w:lvl>
   </w:abstractNum>
-  <w:abstractNum w:abstractNumId="28">
+  <w:abstractNum w:abstractNumId="28" w15:restartNumberingAfterBreak="0">
     <w:nsid w:val="723521CC"/>
     <w:multiLevelType w:val="hybridMultilevel"/>
     <w:tmpl w:val="02583F32"/>
@@ -18627,7 +18941,7 @@
       </w:pPr>
     </w:lvl>
   </w:abstractNum>
-  <w:abstractNum w:abstractNumId="29">
+  <w:abstractNum w:abstractNumId="29" w15:restartNumberingAfterBreak="0">
     <w:nsid w:val="73C87EC0"/>
     <w:multiLevelType w:val="hybridMultilevel"/>
     <w:tmpl w:val="02583F32"/>
@@ -18716,7 +19030,7 @@
       </w:pPr>
     </w:lvl>
   </w:abstractNum>
-  <w:abstractNum w:abstractNumId="30">
+  <w:abstractNum w:abstractNumId="30" w15:restartNumberingAfterBreak="0">
     <w:nsid w:val="79B027EC"/>
     <w:multiLevelType w:val="hybridMultilevel"/>
     <w:tmpl w:val="5AF27594"/>
@@ -18829,7 +19143,7 @@
       </w:rPr>
     </w:lvl>
   </w:abstractNum>
-  <w:abstractNum w:abstractNumId="31">
+  <w:abstractNum w:abstractNumId="31" w15:restartNumberingAfterBreak="0">
     <w:nsid w:val="7E572669"/>
     <w:multiLevelType w:val="multilevel"/>
     <w:tmpl w:val="4809001F"/>
@@ -18915,7 +19229,7 @@
       </w:pPr>
     </w:lvl>
   </w:abstractNum>
-  <w:abstractNum w:abstractNumId="32">
+  <w:abstractNum w:abstractNumId="32" w15:restartNumberingAfterBreak="0">
     <w:nsid w:val="7EB960DA"/>
     <w:multiLevelType w:val="hybridMultilevel"/>
     <w:tmpl w:val="6D62A1AC"/>
@@ -19004,7 +19318,7 @@
       </w:pPr>
     </w:lvl>
   </w:abstractNum>
-  <w:abstractNum w:abstractNumId="33">
+  <w:abstractNum w:abstractNumId="33" w15:restartNumberingAfterBreak="0">
     <w:nsid w:val="7EDB5B88"/>
     <w:multiLevelType w:val="hybridMultilevel"/>
     <w:tmpl w:val="90883834"/>
@@ -19093,7 +19407,7 @@
       </w:pPr>
     </w:lvl>
   </w:abstractNum>
-  <w:abstractNum w:abstractNumId="34">
+  <w:abstractNum w:abstractNumId="34" w15:restartNumberingAfterBreak="0">
     <w:nsid w:val="7F792398"/>
     <w:multiLevelType w:val="hybridMultilevel"/>
     <w:tmpl w:val="C6F2D2D8"/>
@@ -19296,8 +19610,16 @@
 </w:numbering>
 </file>
 
+<file path=word/people.xml><?xml version="1.0" encoding="utf-8"?>
+<w15:people xmlns:wpc="http://schemas.microsoft.com/office/word/2010/wordprocessingCanvas" xmlns:cx="http://schemas.microsoft.com/office/drawing/2014/chartex" xmlns:cx1="http://schemas.microsoft.com/office/drawing/2015/9/8/chartex" xmlns:cx2="http://schemas.microsoft.com/office/drawing/2015/10/21/chartex" xmlns:cx3="http://schemas.microsoft.com/office/drawing/2016/5/9/chartex" xmlns:cx4="http://schemas.microsoft.com/office/drawing/2016/5/10/chartex" xmlns:cx5="http://schemas.microsoft.com/office/drawing/2016/5/11/chartex" xmlns:cx6="http://schemas.microsoft.com/office/drawing/2016/5/12/chartex" xmlns:cx7="http://schemas.microsoft.com/office/drawing/2016/5/13/chartex" xmlns:cx8="http://schemas.microsoft.com/office/drawing/2016/5/14/chartex" xmlns:mc="http://schemas.openxmlformats.org/markup-compatibility/2006" xmlns:aink="http://schemas.microsoft.com/office/drawing/2016/ink" xmlns:am3d="http://schemas.microsoft.com/office/drawing/2017/model3d" xmlns:o="urn:schemas-microsoft-com:office:office" xmlns:r="http://schemas.openxmlformats.org/officeDocument/2006/relationships" xmlns:m="http://schemas.openxmlformats.org/officeDocument/2006/math" xmlns:v="urn:schemas-microsoft-com:vml" xmlns:wp14="http://schemas.microsoft.com/office/word/2010/wordprocessingDrawing" xmlns:wp="http://schemas.openxmlformats.org/drawingml/2006/wordprocessingDrawing" xmlns:w10="urn:schemas-microsoft-com:office:word" xmlns:w="http://schemas.openxmlformats.org/wordprocessingml/2006/main" xmlns:w14="http://schemas.microsoft.com/office/word/2010/wordml" xmlns:w15="http://schemas.microsoft.com/office/word/2012/wordml" xmlns:w16cid="http://schemas.microsoft.com/office/word/2016/wordml/cid" xmlns:w16se="http://schemas.microsoft.com/office/word/2015/wordml/symex" xmlns:wpg="http://schemas.microsoft.com/office/word/2010/wordprocessingGroup" xmlns:wpi="http://schemas.microsoft.com/office/word/2010/wordprocessingInk" xmlns:wne="http://schemas.microsoft.com/office/word/2006/wordml" xmlns:wps="http://schemas.microsoft.com/office/word/2010/wordprocessingShape" mc:Ignorable="w14 w15 w16se w16cid wp14">
+  <w15:person w15:author="user">
+    <w15:presenceInfo w15:providerId="None" w15:userId="user"/>
+  </w15:person>
+</w15:people>
+</file>
+
 <file path=word/styles.xml><?xml version="1.0" encoding="utf-8"?>
-<w:styles xmlns:mc="http://schemas.openxmlformats.org/markup-compatibility/2006" xmlns:r="http://schemas.openxmlformats.org/officeDocument/2006/relationships" xmlns:w="http://schemas.openxmlformats.org/wordprocessingml/2006/main" xmlns:w14="http://schemas.microsoft.com/office/word/2010/wordml" xmlns:w15="http://schemas.microsoft.com/office/word/2012/wordml" mc:Ignorable="w14 w15">
+<w:styles xmlns:mc="http://schemas.openxmlformats.org/markup-compatibility/2006" xmlns:r="http://schemas.openxmlformats.org/officeDocument/2006/relationships" xmlns:w="http://schemas.openxmlformats.org/wordprocessingml/2006/main" xmlns:w14="http://schemas.microsoft.com/office/word/2010/wordml" xmlns:w15="http://schemas.microsoft.com/office/word/2012/wordml" xmlns:w16cid="http://schemas.microsoft.com/office/word/2016/wordml/cid" xmlns:w16se="http://schemas.microsoft.com/office/word/2015/wordml/symex" mc:Ignorable="w14 w15 w16se w16cid">
   <w:docDefaults>
     <w:rPrDefault>
       <w:rPr>
@@ -19307,7 +19629,7 @@
     </w:rPrDefault>
     <w:pPrDefault/>
   </w:docDefaults>
-  <w:latentStyles w:defLockedState="0" w:defUIPriority="99" w:defSemiHidden="0" w:defUnhideWhenUsed="0" w:defQFormat="0" w:count="371">
+  <w:latentStyles w:defLockedState="0" w:defUIPriority="99" w:defSemiHidden="0" w:defUnhideWhenUsed="0" w:defQFormat="0" w:count="375">
     <w:lsdException w:name="Normal" w:uiPriority="0" w:qFormat="1"/>
     <w:lsdException w:name="heading 1" w:uiPriority="9" w:qFormat="1"/>
     <w:lsdException w:name="heading 2" w:uiPriority="9" w:qFormat="1"/>
@@ -19413,7 +19735,6 @@
     <w:lsdException w:name="HTML Sample" w:semiHidden="1" w:unhideWhenUsed="1"/>
     <w:lsdException w:name="HTML Typewriter" w:semiHidden="1" w:unhideWhenUsed="1"/>
     <w:lsdException w:name="HTML Variable" w:semiHidden="1" w:unhideWhenUsed="1"/>
-    <w:lsdException w:name="Normal Table" w:semiHidden="1" w:unhideWhenUsed="1"/>
     <w:lsdException w:name="annotation subject" w:semiHidden="1" w:unhideWhenUsed="1"/>
     <w:lsdException w:name="No List" w:semiHidden="1" w:unhideWhenUsed="1"/>
     <w:lsdException w:name="Outline List 1" w:semiHidden="1" w:unhideWhenUsed="1"/>
@@ -19457,10 +19778,8 @@
     <w:lsdException w:name="Table Elegant" w:semiHidden="1" w:unhideWhenUsed="1"/>
     <w:lsdException w:name="Table Professional" w:semiHidden="1" w:unhideWhenUsed="1"/>
     <w:lsdException w:name="Table Subtle 1" w:semiHidden="1" w:unhideWhenUsed="1"/>
-    <w:lsdException w:name="Table Subtle 2" w:semiHidden="1" w:unhideWhenUsed="1"/>
     <w:lsdException w:name="Table Web 1" w:semiHidden="1" w:unhideWhenUsed="1"/>
     <w:lsdException w:name="Table Web 2" w:semiHidden="1" w:unhideWhenUsed="1"/>
-    <w:lsdException w:name="Table Web 3" w:semiHidden="1" w:unhideWhenUsed="1"/>
     <w:lsdException w:name="Balloon Text" w:semiHidden="1" w:unhideWhenUsed="1"/>
     <w:lsdException w:name="Table Grid" w:uiPriority="39"/>
     <w:lsdException w:name="Table Theme" w:semiHidden="1" w:unhideWhenUsed="1"/>
@@ -19679,6 +19998,10 @@
     <w:lsdException w:name="List Table 5 Dark Accent 6" w:uiPriority="50"/>
     <w:lsdException w:name="List Table 6 Colorful Accent 6" w:uiPriority="51"/>
     <w:lsdException w:name="List Table 7 Colorful Accent 6" w:uiPriority="52"/>
+    <w:lsdException w:name="Mention" w:semiHidden="1" w:unhideWhenUsed="1"/>
+    <w:lsdException w:name="Smart Hyperlink" w:semiHidden="1" w:unhideWhenUsed="1"/>
+    <w:lsdException w:name="Hashtag" w:semiHidden="1" w:unhideWhenUsed="1"/>
+    <w:lsdException w:name="Unresolved Mention" w:semiHidden="1" w:unhideWhenUsed="1"/>
   </w:latentStyles>
   <w:style w:type="paragraph" w:default="1" w:styleId="Normal">
     <w:name w:val="Normal"/>
@@ -20267,7 +20590,6 @@
       <w:lang w:val="en-SG"/>
     </w:rPr>
     <w:tblPr>
-      <w:tblInd w:w="0" w:type="dxa"/>
       <w:tblBorders>
         <w:top w:val="single" w:sz="4" w:space="0" w:color="auto"/>
         <w:left w:val="single" w:sz="4" w:space="0" w:color="auto"/>
@@ -20276,13 +20598,38 @@
         <w:insideH w:val="single" w:sz="4" w:space="0" w:color="auto"/>
         <w:insideV w:val="single" w:sz="4" w:space="0" w:color="auto"/>
       </w:tblBorders>
-      <w:tblCellMar>
-        <w:top w:w="0" w:type="dxa"/>
-        <w:left w:w="108" w:type="dxa"/>
-        <w:bottom w:w="0" w:type="dxa"/>
-        <w:right w:w="108" w:type="dxa"/>
-      </w:tblCellMar>
     </w:tblPr>
+  </w:style>
+  <w:style w:type="paragraph" w:styleId="BalloonText">
+    <w:name w:val="Balloon Text"/>
+    <w:basedOn w:val="Normal"/>
+    <w:link w:val="BalloonTextChar"/>
+    <w:uiPriority w:val="99"/>
+    <w:semiHidden/>
+    <w:unhideWhenUsed/>
+    <w:rsid w:val="00CC77BB"/>
+    <w:pPr>
+      <w:spacing w:line="240" w:lineRule="auto"/>
+    </w:pPr>
+    <w:rPr>
+      <w:rFonts w:ascii="Segoe UI" w:hAnsi="Segoe UI" w:cs="Segoe UI"/>
+      <w:sz w:val="18"/>
+      <w:szCs w:val="18"/>
+    </w:rPr>
+  </w:style>
+  <w:style w:type="character" w:customStyle="1" w:styleId="BalloonTextChar">
+    <w:name w:val="Balloon Text Char"/>
+    <w:basedOn w:val="DefaultParagraphFont"/>
+    <w:link w:val="BalloonText"/>
+    <w:uiPriority w:val="99"/>
+    <w:semiHidden/>
+    <w:rsid w:val="00CC77BB"/>
+    <w:rPr>
+      <w:rFonts w:ascii="Segoe UI" w:hAnsi="Segoe UI" w:cs="Segoe UI"/>
+      <w:sz w:val="18"/>
+      <w:szCs w:val="18"/>
+      <w:lang w:eastAsia="en-SG"/>
+    </w:rPr>
   </w:style>
 </w:styles>
 </file>

</xml_diff>